<commit_message>
documentatie: sectiunile 2, 3
</commit_message>
<xml_diff>
--- a/domentatie.docx
+++ b/domentatie.docx
@@ -6,6 +6,7 @@
       <w:pPr>
         <w:pStyle w:val="Normal"/>
         <w:bidi w:val="0"/>
+        <w:spacing w:lineRule="auto" w:line="240"/>
         <w:jc w:val="center"/>
         <w:rPr>
           <w:sz w:val="132"/>
@@ -23,6 +24,7 @@
       <w:pPr>
         <w:pStyle w:val="Normal"/>
         <w:bidi w:val="0"/>
+        <w:spacing w:lineRule="auto" w:line="240"/>
         <w:jc w:val="center"/>
         <w:rPr>
           <w:sz w:val="132"/>
@@ -41,6 +43,7 @@
       <w:pPr>
         <w:pStyle w:val="Normal"/>
         <w:bidi w:val="0"/>
+        <w:spacing w:lineRule="auto" w:line="240"/>
         <w:jc w:val="center"/>
         <w:rPr>
           <w:sz w:val="96"/>
@@ -59,6 +62,7 @@
       <w:pPr>
         <w:pStyle w:val="Normal"/>
         <w:bidi w:val="0"/>
+        <w:spacing w:lineRule="auto" w:line="240"/>
         <w:jc w:val="center"/>
         <w:rPr>
           <w:sz w:val="132"/>
@@ -76,6 +80,7 @@
       <w:pPr>
         <w:pStyle w:val="Normal"/>
         <w:bidi w:val="0"/>
+        <w:spacing w:lineRule="auto" w:line="240"/>
         <w:jc w:val="center"/>
         <w:rPr>
           <w:sz w:val="132"/>
@@ -93,6 +98,7 @@
       <w:pPr>
         <w:pStyle w:val="Normal"/>
         <w:bidi w:val="0"/>
+        <w:spacing w:lineRule="auto" w:line="240"/>
         <w:jc w:val="center"/>
         <w:rPr>
           <w:sz w:val="64"/>
@@ -111,6 +117,7 @@
       <w:pPr>
         <w:pStyle w:val="Normal"/>
         <w:bidi w:val="0"/>
+        <w:spacing w:lineRule="auto" w:line="240"/>
         <w:jc w:val="center"/>
         <w:rPr>
           <w:sz w:val="64"/>
@@ -129,6 +136,7 @@
       <w:pPr>
         <w:pStyle w:val="Normal"/>
         <w:bidi w:val="0"/>
+        <w:spacing w:lineRule="auto" w:line="240"/>
         <w:jc w:val="end"/>
         <w:rPr>
           <w:sz w:val="24"/>
@@ -146,6 +154,7 @@
       <w:pPr>
         <w:pStyle w:val="Normal"/>
         <w:bidi w:val="0"/>
+        <w:spacing w:lineRule="auto" w:line="240"/>
         <w:jc w:val="end"/>
         <w:rPr>
           <w:sz w:val="24"/>
@@ -163,6 +172,7 @@
       <w:pPr>
         <w:pStyle w:val="Normal"/>
         <w:bidi w:val="0"/>
+        <w:spacing w:lineRule="auto" w:line="240"/>
         <w:jc w:val="end"/>
         <w:rPr>
           <w:sz w:val="24"/>
@@ -180,6 +190,7 @@
       <w:pPr>
         <w:pStyle w:val="Normal"/>
         <w:bidi w:val="0"/>
+        <w:spacing w:lineRule="auto" w:line="240"/>
         <w:jc w:val="end"/>
         <w:rPr>
           <w:sz w:val="24"/>
@@ -197,6 +208,7 @@
       <w:pPr>
         <w:pStyle w:val="Normal"/>
         <w:bidi w:val="0"/>
+        <w:spacing w:lineRule="auto" w:line="240"/>
         <w:jc w:val="end"/>
         <w:rPr>
           <w:sz w:val="24"/>
@@ -214,6 +226,7 @@
       <w:pPr>
         <w:pStyle w:val="Normal"/>
         <w:bidi w:val="0"/>
+        <w:spacing w:lineRule="auto" w:line="240"/>
         <w:jc w:val="end"/>
         <w:rPr>
           <w:sz w:val="24"/>
@@ -232,6 +245,7 @@
       <w:pPr>
         <w:pStyle w:val="Normal"/>
         <w:bidi w:val="0"/>
+        <w:spacing w:lineRule="auto" w:line="240"/>
         <w:jc w:val="end"/>
         <w:rPr>
           <w:sz w:val="24"/>
@@ -250,6 +264,7 @@
       <w:pPr>
         <w:pStyle w:val="Normal"/>
         <w:bidi w:val="0"/>
+        <w:spacing w:lineRule="auto" w:line="240"/>
         <w:jc w:val="end"/>
         <w:rPr>
           <w:sz w:val="24"/>
@@ -267,6 +282,7 @@
       <w:pPr>
         <w:pStyle w:val="Normal"/>
         <w:bidi w:val="0"/>
+        <w:spacing w:lineRule="auto" w:line="240"/>
         <w:jc w:val="end"/>
         <w:rPr>
           <w:sz w:val="24"/>
@@ -285,6 +301,7 @@
       <w:pPr>
         <w:pStyle w:val="Normal"/>
         <w:bidi w:val="0"/>
+        <w:spacing w:lineRule="auto" w:line="240"/>
         <w:jc w:val="end"/>
         <w:rPr>
           <w:sz w:val="24"/>
@@ -302,6 +319,7 @@
       <w:pPr>
         <w:pStyle w:val="Normal"/>
         <w:bidi w:val="0"/>
+        <w:spacing w:lineRule="auto" w:line="240"/>
         <w:jc w:val="end"/>
         <w:rPr>
           <w:sz w:val="24"/>
@@ -319,6 +337,7 @@
       <w:pPr>
         <w:pStyle w:val="Normal"/>
         <w:bidi w:val="0"/>
+        <w:spacing w:lineRule="auto" w:line="240"/>
         <w:jc w:val="end"/>
         <w:rPr>
           <w:sz w:val="24"/>
@@ -336,6 +355,7 @@
       <w:pPr>
         <w:pStyle w:val="Normal"/>
         <w:bidi w:val="0"/>
+        <w:spacing w:lineRule="auto" w:line="240"/>
         <w:jc w:val="end"/>
         <w:rPr>
           <w:sz w:val="24"/>
@@ -353,6 +373,7 @@
       <w:pPr>
         <w:pStyle w:val="Normal"/>
         <w:bidi w:val="0"/>
+        <w:spacing w:lineRule="auto" w:line="240"/>
         <w:jc w:val="end"/>
         <w:rPr>
           <w:sz w:val="24"/>
@@ -370,6 +391,7 @@
       <w:pPr>
         <w:pStyle w:val="Normal"/>
         <w:bidi w:val="0"/>
+        <w:spacing w:lineRule="auto" w:line="240"/>
         <w:jc w:val="end"/>
         <w:rPr>
           <w:sz w:val="24"/>
@@ -387,40 +409,43 @@
       <w:pPr>
         <w:pStyle w:val="Normal"/>
         <w:bidi w:val="0"/>
-        <w:jc w:val="start"/>
-        <w:rPr>
-          <w:sz w:val="24"/>
-          <w:szCs w:val="24"/>
-        </w:rPr>
-      </w:pPr>
-      <w:r>
-        <w:rPr>
-          <w:sz w:val="24"/>
-          <w:szCs w:val="24"/>
-        </w:rPr>
-      </w:r>
-    </w:p>
-    <w:p>
-      <w:pPr>
-        <w:pStyle w:val="Normal"/>
-        <w:bidi w:val="0"/>
-        <w:jc w:val="start"/>
-        <w:rPr>
-          <w:sz w:val="24"/>
-          <w:szCs w:val="24"/>
-        </w:rPr>
-      </w:pPr>
-      <w:r>
-        <w:rPr>
-          <w:sz w:val="24"/>
-          <w:szCs w:val="24"/>
-        </w:rPr>
-      </w:r>
-    </w:p>
-    <w:p>
-      <w:pPr>
-        <w:pStyle w:val="Normal"/>
-        <w:bidi w:val="0"/>
+        <w:spacing w:lineRule="auto" w:line="240"/>
+        <w:jc w:val="start"/>
+        <w:rPr>
+          <w:sz w:val="24"/>
+          <w:szCs w:val="24"/>
+        </w:rPr>
+      </w:pPr>
+      <w:r>
+        <w:rPr>
+          <w:sz w:val="24"/>
+          <w:szCs w:val="24"/>
+        </w:rPr>
+      </w:r>
+    </w:p>
+    <w:p>
+      <w:pPr>
+        <w:pStyle w:val="Normal"/>
+        <w:bidi w:val="0"/>
+        <w:spacing w:lineRule="auto" w:line="240"/>
+        <w:jc w:val="start"/>
+        <w:rPr>
+          <w:sz w:val="24"/>
+          <w:szCs w:val="24"/>
+        </w:rPr>
+      </w:pPr>
+      <w:r>
+        <w:rPr>
+          <w:sz w:val="24"/>
+          <w:szCs w:val="24"/>
+        </w:rPr>
+      </w:r>
+    </w:p>
+    <w:p>
+      <w:pPr>
+        <w:pStyle w:val="Normal"/>
+        <w:bidi w:val="0"/>
+        <w:spacing w:lineRule="auto" w:line="240"/>
         <w:jc w:val="start"/>
         <w:rPr>
           <w:b/>
@@ -443,6 +468,7 @@
       <w:pPr>
         <w:pStyle w:val="Normal"/>
         <w:bidi w:val="0"/>
+        <w:spacing w:lineRule="auto" w:line="240"/>
         <w:jc w:val="start"/>
         <w:rPr>
           <w:sz w:val="24"/>
@@ -461,18 +487,18 @@
       <w:pPr>
         <w:pStyle w:val="Normal"/>
         <w:bidi w:val="0"/>
-        <w:jc w:val="start"/>
-        <w:rPr>
-          <w:sz w:val="24"/>
-          <w:szCs w:val="24"/>
-        </w:rPr>
-      </w:pPr>
-      <w:r>
-        <w:rPr>
-          <w:sz w:val="24"/>
-          <w:szCs w:val="24"/>
-        </w:rPr>
-        <w:tab/>
+        <w:spacing w:lineRule="auto" w:line="240"/>
+        <w:jc w:val="start"/>
+        <w:rPr>
+          <w:sz w:val="24"/>
+          <w:szCs w:val="24"/>
+        </w:rPr>
+      </w:pPr>
+      <w:r>
+        <w:rPr>
+          <w:sz w:val="24"/>
+          <w:szCs w:val="24"/>
+        </w:rPr>
         <w:t>Problema analizata in acest proiect este optimizarea dimensionala a unei cladiri inalte. Scopul este identificarea unui set de solutii de compromis intre criterii structurale si economice.</w:t>
       </w:r>
     </w:p>
@@ -480,23 +506,7 @@
       <w:pPr>
         <w:pStyle w:val="Normal"/>
         <w:bidi w:val="0"/>
-        <w:jc w:val="start"/>
-        <w:rPr>
-          <w:sz w:val="24"/>
-          <w:szCs w:val="24"/>
-        </w:rPr>
-      </w:pPr>
-      <w:r>
-        <w:rPr>
-          <w:sz w:val="24"/>
-          <w:szCs w:val="24"/>
-        </w:rPr>
-      </w:r>
-    </w:p>
-    <w:p>
-      <w:pPr>
-        <w:pStyle w:val="Normal"/>
-        <w:bidi w:val="0"/>
+        <w:spacing w:lineRule="auto" w:line="240"/>
         <w:jc w:val="start"/>
         <w:rPr>
           <w:sz w:val="24"/>
@@ -509,6 +519,24 @@
           <w:szCs w:val="24"/>
         </w:rPr>
         <w:t>Cladirea este modelata prin patru variabile de decizie:</w:t>
+      </w:r>
+    </w:p>
+    <w:p>
+      <w:pPr>
+        <w:pStyle w:val="Normal"/>
+        <w:bidi w:val="0"/>
+        <w:spacing w:lineRule="auto" w:line="240"/>
+        <w:jc w:val="start"/>
+        <w:rPr>
+          <w:sz w:val="24"/>
+          <w:szCs w:val="24"/>
+        </w:rPr>
+      </w:pPr>
+      <w:r>
+        <w:rPr>
+          <w:sz w:val="24"/>
+          <w:szCs w:val="24"/>
+        </w:rPr>
       </w:r>
     </w:p>
     <w:p>
@@ -519,6 +547,7 @@
           <w:numId w:val="1"/>
         </w:numPr>
         <w:bidi w:val="0"/>
+        <w:spacing w:lineRule="auto" w:line="240"/>
         <w:jc w:val="start"/>
         <w:rPr>
           <w:sz w:val="24"/>
@@ -550,6 +579,7 @@
           <w:numId w:val="1"/>
         </w:numPr>
         <w:bidi w:val="0"/>
+        <w:spacing w:lineRule="auto" w:line="240"/>
         <w:jc w:val="start"/>
         <w:rPr>
           <w:sz w:val="24"/>
@@ -581,6 +611,7 @@
           <w:numId w:val="1"/>
         </w:numPr>
         <w:bidi w:val="0"/>
+        <w:spacing w:lineRule="auto" w:line="240"/>
         <w:jc w:val="start"/>
         <w:rPr>
           <w:sz w:val="24"/>
@@ -612,18 +643,19 @@
           <w:numId w:val="1"/>
         </w:numPr>
         <w:bidi w:val="0"/>
-        <w:jc w:val="start"/>
-        <w:rPr>
-          <w:sz w:val="24"/>
-          <w:szCs w:val="24"/>
-        </w:rPr>
-      </w:pPr>
-      <w:r>
-        <w:rPr>
-          <w:sz w:val="24"/>
-          <w:szCs w:val="24"/>
-        </w:rPr>
-        <w:t xml:space="preserve">grosimea peretilor structurali - </w:t>
+        <w:spacing w:lineRule="auto" w:line="240"/>
+        <w:jc w:val="start"/>
+        <w:rPr>
+          <w:sz w:val="24"/>
+          <w:szCs w:val="24"/>
+        </w:rPr>
+      </w:pPr>
+      <w:r>
+        <w:rPr>
+          <w:sz w:val="24"/>
+          <w:szCs w:val="24"/>
+        </w:rPr>
+        <w:t xml:space="preserve">grosimea peretilor structurali – </w:t>
       </w:r>
       <w:r>
         <w:rPr>
@@ -638,7 +670,34 @@
     <w:p>
       <w:pPr>
         <w:pStyle w:val="Normal"/>
-        <w:bidi w:val="0"/>
+        <w:numPr>
+          <w:ilvl w:val="0"/>
+          <w:numId w:val="1"/>
+        </w:numPr>
+        <w:bidi w:val="0"/>
+        <w:spacing w:lineRule="auto" w:line="240"/>
+        <w:jc w:val="start"/>
+        <w:rPr>
+          <w:b/>
+          <w:bCs/>
+          <w:sz w:val="24"/>
+          <w:szCs w:val="24"/>
+        </w:rPr>
+      </w:pPr>
+      <w:r>
+        <w:rPr>
+          <w:b/>
+          <w:bCs/>
+          <w:sz w:val="24"/>
+          <w:szCs w:val="24"/>
+        </w:rPr>
+      </w:r>
+    </w:p>
+    <w:p>
+      <w:pPr>
+        <w:pStyle w:val="Normal"/>
+        <w:bidi w:val="0"/>
+        <w:spacing w:lineRule="auto" w:line="240"/>
         <w:jc w:val="start"/>
         <w:rPr>
           <w:sz w:val="24"/>
@@ -657,23 +716,7 @@
       <w:pPr>
         <w:pStyle w:val="Normal"/>
         <w:bidi w:val="0"/>
-        <w:jc w:val="start"/>
-        <w:rPr>
-          <w:sz w:val="24"/>
-          <w:szCs w:val="24"/>
-        </w:rPr>
-      </w:pPr>
-      <w:r>
-        <w:rPr>
-          <w:sz w:val="24"/>
-          <w:szCs w:val="24"/>
-        </w:rPr>
-      </w:r>
-    </w:p>
-    <w:p>
-      <w:pPr>
-        <w:pStyle w:val="Normal"/>
-        <w:bidi w:val="0"/>
+        <w:spacing w:lineRule="auto" w:line="240"/>
         <w:jc w:val="start"/>
         <w:rPr>
           <w:sz w:val="24"/>
@@ -706,6 +749,7 @@
       <w:pPr>
         <w:pStyle w:val="Normal"/>
         <w:bidi w:val="0"/>
+        <w:spacing w:lineRule="auto" w:line="240"/>
         <w:jc w:val="start"/>
         <w:rPr>
           <w:sz w:val="24"/>
@@ -727,6 +771,7 @@
           <w:numId w:val="2"/>
         </w:numPr>
         <w:bidi w:val="0"/>
+        <w:spacing w:lineRule="auto" w:line="240"/>
         <w:jc w:val="start"/>
         <w:rPr>
           <w:sz w:val="24"/>
@@ -758,6 +803,7 @@
           <w:numId w:val="2"/>
         </w:numPr>
         <w:bidi w:val="0"/>
+        <w:spacing w:lineRule="auto" w:line="240"/>
         <w:jc w:val="start"/>
         <w:rPr>
           <w:sz w:val="24"/>
@@ -785,35 +831,36 @@
       <w:pPr>
         <w:pStyle w:val="Normal"/>
         <w:bidi w:val="0"/>
-        <w:jc w:val="start"/>
-        <w:rPr>
-          <w:sz w:val="24"/>
-          <w:szCs w:val="24"/>
-        </w:rPr>
-      </w:pPr>
-      <w:r>
-        <w:rPr>
-          <w:sz w:val="24"/>
-          <w:szCs w:val="24"/>
-        </w:rPr>
-      </w:r>
-    </w:p>
-    <w:p>
-      <w:pPr>
-        <w:pStyle w:val="Normal"/>
-        <w:bidi w:val="0"/>
-        <w:jc w:val="start"/>
-        <w:rPr>
-          <w:sz w:val="24"/>
-          <w:szCs w:val="24"/>
-        </w:rPr>
-      </w:pPr>
-      <w:r>
-        <w:rPr>
-          <w:sz w:val="24"/>
-          <w:szCs w:val="24"/>
-        </w:rPr>
-        <w:tab/>
+        <w:spacing w:lineRule="auto" w:line="240"/>
+        <w:jc w:val="start"/>
+        <w:rPr>
+          <w:sz w:val="24"/>
+          <w:szCs w:val="24"/>
+        </w:rPr>
+      </w:pPr>
+      <w:r>
+        <w:rPr>
+          <w:sz w:val="24"/>
+          <w:szCs w:val="24"/>
+        </w:rPr>
+      </w:r>
+    </w:p>
+    <w:p>
+      <w:pPr>
+        <w:pStyle w:val="Normal"/>
+        <w:bidi w:val="0"/>
+        <w:spacing w:lineRule="auto" w:line="240"/>
+        <w:jc w:val="start"/>
+        <w:rPr>
+          <w:sz w:val="24"/>
+          <w:szCs w:val="24"/>
+        </w:rPr>
+      </w:pPr>
+      <w:r>
+        <w:rPr>
+          <w:sz w:val="24"/>
+          <w:szCs w:val="24"/>
+        </w:rPr>
         <w:t>Cresterea dimensiunilor bazei si a grosimii peretilor conduce la o stabilitate structurala mai buna, insa implica un consum mai mare de material</w:t>
       </w:r>
       <w:r>
@@ -849,6 +896,7 @@
       <w:pPr>
         <w:pStyle w:val="Normal"/>
         <w:bidi w:val="0"/>
+        <w:spacing w:lineRule="auto" w:line="240"/>
         <w:jc w:val="start"/>
         <w:rPr>
           <w:sz w:val="24"/>
@@ -867,74 +915,79 @@
       <w:pPr>
         <w:pStyle w:val="Normal"/>
         <w:bidi w:val="0"/>
-        <w:jc w:val="start"/>
-        <w:rPr>
-          <w:sz w:val="24"/>
-          <w:szCs w:val="24"/>
-        </w:rPr>
-      </w:pPr>
-      <w:r>
-        <w:rPr>
-          <w:sz w:val="24"/>
-          <w:szCs w:val="24"/>
-        </w:rPr>
-      </w:r>
-    </w:p>
-    <w:p>
-      <w:pPr>
-        <w:pStyle w:val="Normal"/>
-        <w:bidi w:val="0"/>
-        <w:jc w:val="start"/>
-        <w:rPr>
-          <w:sz w:val="24"/>
-          <w:szCs w:val="24"/>
-        </w:rPr>
-      </w:pPr>
-      <w:r>
-        <w:rPr>
-          <w:sz w:val="24"/>
-          <w:szCs w:val="24"/>
-        </w:rPr>
-      </w:r>
-    </w:p>
-    <w:p>
-      <w:pPr>
-        <w:pStyle w:val="Normal"/>
-        <w:bidi w:val="0"/>
-        <w:jc w:val="start"/>
-        <w:rPr>
-          <w:sz w:val="24"/>
-          <w:szCs w:val="24"/>
-        </w:rPr>
-      </w:pPr>
-      <w:r>
-        <w:rPr>
-          <w:sz w:val="24"/>
-          <w:szCs w:val="24"/>
-        </w:rPr>
-      </w:r>
-    </w:p>
-    <w:p>
-      <w:pPr>
-        <w:pStyle w:val="Normal"/>
-        <w:bidi w:val="0"/>
-        <w:jc w:val="start"/>
-        <w:rPr>
-          <w:sz w:val="24"/>
-          <w:szCs w:val="24"/>
-        </w:rPr>
-      </w:pPr>
-      <w:r>
-        <w:rPr>
-          <w:sz w:val="24"/>
-          <w:szCs w:val="24"/>
-        </w:rPr>
-      </w:r>
-    </w:p>
-    <w:p>
-      <w:pPr>
-        <w:pStyle w:val="Normal"/>
-        <w:bidi w:val="0"/>
+        <w:spacing w:lineRule="auto" w:line="240"/>
+        <w:jc w:val="start"/>
+        <w:rPr>
+          <w:sz w:val="24"/>
+          <w:szCs w:val="24"/>
+        </w:rPr>
+      </w:pPr>
+      <w:r>
+        <w:rPr>
+          <w:sz w:val="24"/>
+          <w:szCs w:val="24"/>
+        </w:rPr>
+      </w:r>
+    </w:p>
+    <w:p>
+      <w:pPr>
+        <w:pStyle w:val="Normal"/>
+        <w:bidi w:val="0"/>
+        <w:spacing w:lineRule="auto" w:line="240"/>
+        <w:jc w:val="start"/>
+        <w:rPr>
+          <w:sz w:val="24"/>
+          <w:szCs w:val="24"/>
+        </w:rPr>
+      </w:pPr>
+      <w:r>
+        <w:rPr>
+          <w:sz w:val="24"/>
+          <w:szCs w:val="24"/>
+        </w:rPr>
+      </w:r>
+    </w:p>
+    <w:p>
+      <w:pPr>
+        <w:pStyle w:val="Normal"/>
+        <w:bidi w:val="0"/>
+        <w:spacing w:lineRule="auto" w:line="240"/>
+        <w:jc w:val="start"/>
+        <w:rPr>
+          <w:sz w:val="24"/>
+          <w:szCs w:val="24"/>
+        </w:rPr>
+      </w:pPr>
+      <w:r>
+        <w:rPr>
+          <w:sz w:val="24"/>
+          <w:szCs w:val="24"/>
+        </w:rPr>
+      </w:r>
+    </w:p>
+    <w:p>
+      <w:pPr>
+        <w:pStyle w:val="Normal"/>
+        <w:bidi w:val="0"/>
+        <w:spacing w:lineRule="auto" w:line="240"/>
+        <w:jc w:val="start"/>
+        <w:rPr>
+          <w:sz w:val="24"/>
+          <w:szCs w:val="24"/>
+        </w:rPr>
+      </w:pPr>
+      <w:r>
+        <w:rPr>
+          <w:sz w:val="24"/>
+          <w:szCs w:val="24"/>
+        </w:rPr>
+      </w:r>
+    </w:p>
+    <w:p>
+      <w:pPr>
+        <w:pStyle w:val="Normal"/>
+        <w:bidi w:val="0"/>
+        <w:spacing w:lineRule="auto" w:line="240"/>
         <w:jc w:val="start"/>
         <w:rPr>
           <w:b/>
@@ -957,102 +1010,350 @@
       <w:pPr>
         <w:pStyle w:val="Normal"/>
         <w:bidi w:val="0"/>
-        <w:jc w:val="start"/>
-        <w:rPr>
-          <w:sz w:val="24"/>
-          <w:szCs w:val="24"/>
-        </w:rPr>
-      </w:pPr>
-      <w:r>
-        <w:rPr>
-          <w:sz w:val="24"/>
-          <w:szCs w:val="24"/>
-        </w:rPr>
-      </w:r>
-    </w:p>
-    <w:p>
-      <w:pPr>
-        <w:pStyle w:val="Normal"/>
-        <w:bidi w:val="0"/>
-        <w:jc w:val="start"/>
-        <w:rPr>
-          <w:sz w:val="24"/>
-          <w:szCs w:val="24"/>
-        </w:rPr>
-      </w:pPr>
-      <w:r>
-        <w:rPr>
-          <w:sz w:val="24"/>
-          <w:szCs w:val="24"/>
-        </w:rPr>
-        <w:tab/>
-      </w:r>
-    </w:p>
-    <w:p>
-      <w:pPr>
-        <w:pStyle w:val="Normal"/>
-        <w:bidi w:val="0"/>
-        <w:jc w:val="start"/>
-        <w:rPr>
-          <w:sz w:val="24"/>
-          <w:szCs w:val="24"/>
-        </w:rPr>
-      </w:pPr>
-      <w:r>
-        <w:rPr>
-          <w:sz w:val="24"/>
-          <w:szCs w:val="24"/>
-        </w:rPr>
-      </w:r>
-    </w:p>
-    <w:p>
-      <w:pPr>
-        <w:pStyle w:val="Normal"/>
-        <w:bidi w:val="0"/>
-        <w:jc w:val="start"/>
-        <w:rPr>
-          <w:sz w:val="24"/>
-          <w:szCs w:val="24"/>
-        </w:rPr>
-      </w:pPr>
-      <w:r>
-        <w:rPr>
-          <w:sz w:val="24"/>
-          <w:szCs w:val="24"/>
-        </w:rPr>
-      </w:r>
-    </w:p>
-    <w:p>
-      <w:pPr>
-        <w:pStyle w:val="Normal"/>
-        <w:bidi w:val="0"/>
-        <w:jc w:val="start"/>
-        <w:rPr>
-          <w:sz w:val="24"/>
-          <w:szCs w:val="24"/>
-        </w:rPr>
-      </w:pPr>
-      <w:r>
-        <w:rPr>
-          <w:sz w:val="24"/>
-          <w:szCs w:val="24"/>
-        </w:rPr>
-      </w:r>
-    </w:p>
-    <w:p>
-      <w:pPr>
-        <w:pStyle w:val="Normal"/>
-        <w:bidi w:val="0"/>
-        <w:jc w:val="start"/>
-        <w:rPr>
-          <w:sz w:val="24"/>
-          <w:szCs w:val="24"/>
-        </w:rPr>
-      </w:pPr>
-      <w:r>
-        <w:rPr>
-          <w:sz w:val="24"/>
-          <w:szCs w:val="24"/>
+        <w:spacing w:lineRule="auto" w:line="240"/>
+        <w:jc w:val="start"/>
+        <w:rPr>
+          <w:sz w:val="24"/>
+          <w:szCs w:val="24"/>
+        </w:rPr>
+      </w:pPr>
+      <w:r>
+        <w:rPr>
+          <w:sz w:val="24"/>
+          <w:szCs w:val="24"/>
+        </w:rPr>
+      </w:r>
+    </w:p>
+    <w:p>
+      <w:pPr>
+        <w:pStyle w:val="Normal"/>
+        <w:bidi w:val="0"/>
+        <w:spacing w:lineRule="auto" w:line="240"/>
+        <w:jc w:val="start"/>
+        <w:rPr/>
+      </w:pPr>
+      <w:r>
+        <w:rPr>
+          <w:b/>
+          <w:bCs/>
+          <w:sz w:val="24"/>
+          <w:szCs w:val="24"/>
+        </w:rPr>
+        <w:t>NSGA-II</w:t>
+      </w:r>
+      <w:r>
+        <w:rPr>
+          <w:sz w:val="24"/>
+          <w:szCs w:val="24"/>
+        </w:rPr>
+        <w:t xml:space="preserve"> este un </w:t>
+      </w:r>
+      <w:r>
+        <w:rPr>
+          <w:b/>
+          <w:bCs/>
+          <w:sz w:val="24"/>
+          <w:szCs w:val="24"/>
+        </w:rPr>
+        <w:t xml:space="preserve">algoritm </w:t>
+      </w:r>
+      <w:r>
+        <w:rPr>
+          <w:b/>
+          <w:bCs/>
+          <w:sz w:val="24"/>
+          <w:szCs w:val="24"/>
+        </w:rPr>
+        <w:t>evolutiv</w:t>
+      </w:r>
+      <w:r>
+        <w:rPr>
+          <w:sz w:val="24"/>
+          <w:szCs w:val="24"/>
+        </w:rPr>
+        <w:t xml:space="preserve"> </w:t>
+      </w:r>
+      <w:r>
+        <w:rPr>
+          <w:sz w:val="24"/>
+          <w:szCs w:val="24"/>
+        </w:rPr>
+        <w:t xml:space="preserve">de optimizare </w:t>
+      </w:r>
+      <w:r>
+        <w:rPr>
+          <w:b/>
+          <w:bCs/>
+          <w:sz w:val="24"/>
+          <w:szCs w:val="24"/>
+        </w:rPr>
+        <w:t>multi-obiectiv</w:t>
+      </w:r>
+      <w:r>
+        <w:rPr>
+          <w:sz w:val="24"/>
+          <w:szCs w:val="24"/>
+        </w:rPr>
+        <w:t xml:space="preserve"> </w:t>
+      </w:r>
+      <w:r>
+        <w:rPr>
+          <w:sz w:val="24"/>
+          <w:szCs w:val="24"/>
+        </w:rPr>
+        <w:t xml:space="preserve">conceput pentru rezolvarea problemelor in care trebuie optimizate simultan mai multe functii obiectiv </w:t>
+      </w:r>
+      <w:r>
+        <w:rPr>
+          <w:sz w:val="24"/>
+          <w:szCs w:val="24"/>
+        </w:rPr>
+        <w:t>aflate in conflict</w:t>
+      </w:r>
+      <w:r>
+        <w:rPr>
+          <w:sz w:val="24"/>
+          <w:szCs w:val="24"/>
+        </w:rPr>
+        <w:t xml:space="preserve">. </w:t>
+      </w:r>
+      <w:r>
+        <w:rPr/>
+        <w:t xml:space="preserve">Spre deosebire de metodele clasice, NSGA-II nu reduce problema la un singur obiectiv, ci urmărește identificarea unui </w:t>
+      </w:r>
+      <w:r>
+        <w:rPr>
+          <w:rStyle w:val="Strong"/>
+        </w:rPr>
+        <w:t>set de soluții Pareto-optime</w:t>
+      </w:r>
+      <w:r>
+        <w:rPr/>
+        <w:t>.</w:t>
+      </w:r>
+    </w:p>
+    <w:p>
+      <w:pPr>
+        <w:pStyle w:val="BodyText"/>
+        <w:bidi w:val="0"/>
+        <w:spacing w:lineRule="auto" w:line="240"/>
+        <w:jc w:val="start"/>
+        <w:rPr/>
+      </w:pPr>
+      <w:r>
+        <w:rPr/>
+        <w:t xml:space="preserve">Algoritmul funcționează pe baza unei populații de soluții candidate, care evoluează de-a lungul mai multor generații prin operatori genetici precum </w:t>
+      </w:r>
+      <w:r>
+        <w:rPr>
+          <w:rStyle w:val="Strong"/>
+        </w:rPr>
+        <w:t>selecția</w:t>
+      </w:r>
+      <w:r>
+        <w:rPr/>
+        <w:t xml:space="preserve">, </w:t>
+      </w:r>
+      <w:r>
+        <w:rPr>
+          <w:rStyle w:val="Strong"/>
+        </w:rPr>
+        <w:t>recombinarea (crossover)</w:t>
+      </w:r>
+      <w:r>
+        <w:rPr/>
+        <w:t xml:space="preserve"> și </w:t>
+      </w:r>
+      <w:r>
+        <w:rPr>
+          <w:rStyle w:val="Strong"/>
+        </w:rPr>
+        <w:t>mutația</w:t>
+      </w:r>
+      <w:r>
+        <w:rPr/>
+        <w:t xml:space="preserve">. Evaluarea soluțiilor se face folosind conceptul de </w:t>
+      </w:r>
+      <w:r>
+        <w:rPr>
+          <w:rStyle w:val="Strong"/>
+        </w:rPr>
+        <w:t>dominare Pareto</w:t>
+      </w:r>
+      <w:r>
+        <w:rPr/>
+        <w:t>: o soluție este considerată mai bună decât alta dacă este cel puțin la fel de bună în toate obiectivele și strict mai bună în cel puțin unul dintre ele.</w:t>
+      </w:r>
+    </w:p>
+    <w:p>
+      <w:pPr>
+        <w:pStyle w:val="BodyText"/>
+        <w:bidi w:val="0"/>
+        <w:spacing w:lineRule="auto" w:line="240"/>
+        <w:jc w:val="start"/>
+        <w:rPr/>
+      </w:pPr>
+      <w:r>
+        <w:rPr/>
+        <w:t xml:space="preserve">Un element central al algoritmului este </w:t>
+      </w:r>
+      <w:r>
+        <w:rPr>
+          <w:rStyle w:val="Strong"/>
+        </w:rPr>
+        <w:t>sortarea nedominată</w:t>
+      </w:r>
+      <w:r>
+        <w:rPr/>
+        <w:t>, prin care populația este împărțită în mai multe fronturi Pareto. Primul front conține soluțiile nedominate, al doilea front conține soluții dominate</w:t>
+      </w:r>
+    </w:p>
+    <w:p>
+      <w:pPr>
+        <w:pStyle w:val="BodyText"/>
+        <w:bidi w:val="0"/>
+        <w:spacing w:lineRule="auto" w:line="240"/>
+        <w:jc w:val="start"/>
+        <w:rPr/>
+      </w:pPr>
+      <w:r>
+        <w:rPr/>
+      </w:r>
+    </w:p>
+    <w:p>
+      <w:pPr>
+        <w:pStyle w:val="BodyText"/>
+        <w:bidi w:val="0"/>
+        <w:spacing w:lineRule="auto" w:line="240"/>
+        <w:jc w:val="start"/>
+        <w:rPr/>
+      </w:pPr>
+      <w:r>
+        <w:rPr/>
+      </w:r>
+    </w:p>
+    <w:p>
+      <w:pPr>
+        <w:pStyle w:val="BodyText"/>
+        <w:bidi w:val="0"/>
+        <w:spacing w:lineRule="auto" w:line="240"/>
+        <w:jc w:val="start"/>
+        <w:rPr/>
+      </w:pPr>
+      <w:r>
+        <w:rPr/>
+        <w:t>doar de cele din primul front, și așa mai departe. Această clasificare permite algoritmului să prioritizeze soluțiile de calitate superioară fără a impune ponderi artificiale asupra obiectivelor.</w:t>
+      </w:r>
+    </w:p>
+    <w:p>
+      <w:pPr>
+        <w:pStyle w:val="BodyText"/>
+        <w:bidi w:val="0"/>
+        <w:spacing w:lineRule="auto" w:line="240"/>
+        <w:jc w:val="start"/>
+        <w:rPr/>
+      </w:pPr>
+      <w:r>
+        <w:rPr/>
+        <w:t xml:space="preserve">Pentru a menține diversitatea soluțiilor pe frontul Pareto, NSGA-II utilizează </w:t>
+      </w:r>
+      <w:r>
+        <w:rPr>
+          <w:rStyle w:val="Strong"/>
+        </w:rPr>
+        <w:t>distanța de aglomerare (crowding distance)</w:t>
+      </w:r>
+      <w:r>
+        <w:rPr/>
+        <w:t>. Această măsură estimează cât de izolată este o soluție față de vecinii săi în spațiul obiectivelor, favorizând selecția soluțiilor distribuite uniform și prevenind convergența prematură către o regiune restrânsă.</w:t>
+      </w:r>
+    </w:p>
+    <w:p>
+      <w:pPr>
+        <w:pStyle w:val="BodyText"/>
+        <w:bidi w:val="0"/>
+        <w:spacing w:lineRule="auto" w:line="240"/>
+        <w:jc w:val="start"/>
+        <w:rPr/>
+      </w:pPr>
+      <w:r>
+        <w:rPr/>
+        <w:t>Datorită combinației dintre sortarea nedominată și mecanismul de menținere a diversității, NSGA-II este eficient în explorarea spațiului de soluții și este larg utilizat în aplicații de inginerie, economie și inteligență artificială, unde există compromisuri naturale între criterii precum cost, performanță și siguranță.</w:t>
+      </w:r>
+    </w:p>
+    <w:p>
+      <w:pPr>
+        <w:pStyle w:val="Normal"/>
+        <w:bidi w:val="0"/>
+        <w:spacing w:lineRule="auto" w:line="240"/>
+        <w:jc w:val="start"/>
+        <w:rPr>
+          <w:sz w:val="24"/>
+          <w:szCs w:val="24"/>
+        </w:rPr>
+      </w:pPr>
+      <w:r>
+        <w:rPr>
+          <w:sz w:val="24"/>
+          <w:szCs w:val="24"/>
+        </w:rPr>
+      </w:r>
+    </w:p>
+    <w:p>
+      <w:pPr>
+        <w:pStyle w:val="Normal"/>
+        <w:bidi w:val="0"/>
+        <w:spacing w:lineRule="auto" w:line="240"/>
+        <w:jc w:val="start"/>
+        <w:rPr>
+          <w:sz w:val="24"/>
+          <w:szCs w:val="24"/>
+        </w:rPr>
+      </w:pPr>
+      <w:r>
+        <w:rPr>
+          <w:sz w:val="24"/>
+          <w:szCs w:val="24"/>
+        </w:rPr>
+      </w:r>
+    </w:p>
+    <w:p>
+      <w:pPr>
+        <w:pStyle w:val="Normal"/>
+        <w:bidi w:val="0"/>
+        <w:spacing w:lineRule="auto" w:line="240"/>
+        <w:jc w:val="start"/>
+        <w:rPr>
+          <w:sz w:val="24"/>
+          <w:szCs w:val="24"/>
+        </w:rPr>
+      </w:pPr>
+      <w:r>
+        <w:rPr>
+          <w:sz w:val="24"/>
+          <w:szCs w:val="24"/>
+        </w:rPr>
+      </w:r>
+    </w:p>
+    <w:p>
+      <w:pPr>
+        <w:pStyle w:val="Normal"/>
+        <w:bidi w:val="0"/>
+        <w:spacing w:lineRule="auto" w:line="240"/>
+        <w:jc w:val="start"/>
+        <w:rPr>
+          <w:b/>
+          <w:bCs/>
+          <w:sz w:val="32"/>
+          <w:szCs w:val="32"/>
+        </w:rPr>
+      </w:pPr>
+      <w:r>
+        <w:rPr>
+          <w:b/>
+          <w:bCs/>
+          <w:sz w:val="32"/>
+          <w:szCs w:val="32"/>
         </w:rPr>
         <w:t>3. Modalitatea de rezolvare</w:t>
       </w:r>
@@ -1061,6 +1362,1275 @@
       <w:pPr>
         <w:pStyle w:val="Normal"/>
         <w:bidi w:val="0"/>
+        <w:spacing w:lineRule="auto" w:line="240"/>
+        <w:jc w:val="start"/>
+        <w:rPr>
+          <w:b/>
+          <w:bCs/>
+          <w:sz w:val="28"/>
+          <w:szCs w:val="28"/>
+        </w:rPr>
+      </w:pPr>
+      <w:r>
+        <w:rPr>
+          <w:b/>
+          <w:bCs/>
+          <w:sz w:val="28"/>
+          <w:szCs w:val="28"/>
+        </w:rPr>
+      </w:r>
+    </w:p>
+    <w:p>
+      <w:pPr>
+        <w:pStyle w:val="Normal"/>
+        <w:bidi w:val="0"/>
+        <w:spacing w:lineRule="auto" w:line="240"/>
+        <w:jc w:val="start"/>
+        <w:rPr>
+          <w:b w:val="false"/>
+          <w:bCs w:val="false"/>
+          <w:sz w:val="24"/>
+          <w:szCs w:val="24"/>
+        </w:rPr>
+      </w:pPr>
+      <w:r>
+        <w:rPr>
+          <w:b w:val="false"/>
+          <w:bCs w:val="false"/>
+          <w:sz w:val="24"/>
+          <w:szCs w:val="24"/>
+        </w:rPr>
+        <w:t>Rezolvarea problemei de optimizare propuse se realizează prin aplicarea algoritmului NSGA-II, adaptat pentru optimizarea dimensiunilor unei clădiri înalte. Procesul de rezolvare este iterativ și se bazează pe evoluția unei populații de soluții candidate.</w:t>
+      </w:r>
+    </w:p>
+    <w:p>
+      <w:pPr>
+        <w:pStyle w:val="Normal"/>
+        <w:bidi w:val="0"/>
+        <w:spacing w:lineRule="auto" w:line="240"/>
+        <w:jc w:val="start"/>
+        <w:rPr>
+          <w:b w:val="false"/>
+          <w:bCs w:val="false"/>
+          <w:sz w:val="24"/>
+          <w:szCs w:val="24"/>
+        </w:rPr>
+      </w:pPr>
+      <w:r>
+        <w:rPr>
+          <w:b w:val="false"/>
+          <w:bCs w:val="false"/>
+          <w:sz w:val="24"/>
+          <w:szCs w:val="24"/>
+        </w:rPr>
+      </w:r>
+    </w:p>
+    <w:p>
+      <w:pPr>
+        <w:pStyle w:val="Normal"/>
+        <w:bidi w:val="0"/>
+        <w:spacing w:lineRule="auto" w:line="240"/>
+        <w:jc w:val="start"/>
+        <w:rPr>
+          <w:b/>
+          <w:bCs/>
+          <w:sz w:val="26"/>
+          <w:szCs w:val="26"/>
+        </w:rPr>
+      </w:pPr>
+      <w:r>
+        <w:rPr>
+          <w:b/>
+          <w:bCs/>
+          <w:sz w:val="26"/>
+          <w:szCs w:val="26"/>
+        </w:rPr>
+      </w:r>
+    </w:p>
+    <w:p>
+      <w:pPr>
+        <w:pStyle w:val="Normal"/>
+        <w:bidi w:val="0"/>
+        <w:spacing w:lineRule="auto" w:line="240"/>
+        <w:jc w:val="start"/>
+        <w:rPr>
+          <w:b/>
+          <w:bCs/>
+          <w:sz w:val="26"/>
+          <w:szCs w:val="26"/>
+        </w:rPr>
+      </w:pPr>
+      <w:r>
+        <w:rPr>
+          <w:b/>
+          <w:bCs/>
+          <w:sz w:val="26"/>
+          <w:szCs w:val="26"/>
+        </w:rPr>
+        <w:t>3.1 Reprezentarea soluțiilor</w:t>
+      </w:r>
+    </w:p>
+    <w:p>
+      <w:pPr>
+        <w:pStyle w:val="Normal"/>
+        <w:bidi w:val="0"/>
+        <w:spacing w:lineRule="auto" w:line="240"/>
+        <w:jc w:val="start"/>
+        <w:rPr>
+          <w:b w:val="false"/>
+          <w:bCs w:val="false"/>
+          <w:sz w:val="24"/>
+          <w:szCs w:val="24"/>
+        </w:rPr>
+      </w:pPr>
+      <w:r>
+        <w:rPr>
+          <w:b w:val="false"/>
+          <w:bCs w:val="false"/>
+          <w:sz w:val="24"/>
+          <w:szCs w:val="24"/>
+        </w:rPr>
+      </w:r>
+    </w:p>
+    <w:p>
+      <w:pPr>
+        <w:pStyle w:val="Normal"/>
+        <w:bidi w:val="0"/>
+        <w:spacing w:lineRule="auto" w:line="240"/>
+        <w:jc w:val="start"/>
+        <w:rPr>
+          <w:b w:val="false"/>
+          <w:bCs w:val="false"/>
+          <w:sz w:val="24"/>
+          <w:szCs w:val="24"/>
+        </w:rPr>
+      </w:pPr>
+      <w:r>
+        <w:rPr>
+          <w:b w:val="false"/>
+          <w:bCs w:val="false"/>
+          <w:sz w:val="24"/>
+          <w:szCs w:val="24"/>
+        </w:rPr>
+        <w:t>Fiecare soluție este reprezentată printr-un vector de decizie format din patru variabile reale:</w:t>
+      </w:r>
+    </w:p>
+    <w:p>
+      <w:pPr>
+        <w:pStyle w:val="Normal"/>
+        <w:bidi w:val="0"/>
+        <w:spacing w:lineRule="auto" w:line="240"/>
+        <w:jc w:val="center"/>
+        <w:rPr>
+          <w:b w:val="false"/>
+          <w:bCs w:val="false"/>
+          <w:sz w:val="24"/>
+          <w:szCs w:val="24"/>
+        </w:rPr>
+      </w:pPr>
+      <w:r>
+        <w:rPr>
+          <w:b w:val="false"/>
+          <w:bCs w:val="false"/>
+          <w:sz w:val="24"/>
+          <w:szCs w:val="24"/>
+        </w:rPr>
+      </w:r>
+    </w:p>
+    <w:p>
+      <w:pPr>
+        <w:pStyle w:val="Normal"/>
+        <w:bidi w:val="0"/>
+        <w:spacing w:lineRule="auto" w:line="240"/>
+        <w:jc w:val="center"/>
+        <w:rPr>
+          <w:b w:val="false"/>
+          <w:bCs w:val="false"/>
+          <w:sz w:val="24"/>
+          <w:szCs w:val="24"/>
+        </w:rPr>
+      </w:pPr>
+      <w:r>
+        <w:rPr>
+          <w:b/>
+          <w:bCs/>
+          <w:sz w:val="24"/>
+          <w:szCs w:val="24"/>
+        </w:rPr>
+        <w:t>x</w:t>
+      </w:r>
+      <w:r>
+        <w:rPr>
+          <w:b w:val="false"/>
+          <w:bCs w:val="false"/>
+          <w:sz w:val="24"/>
+          <w:szCs w:val="24"/>
+        </w:rPr>
+        <w:t xml:space="preserve"> = [ </w:t>
+      </w:r>
+      <w:r>
+        <w:rPr>
+          <w:b w:val="false"/>
+          <w:bCs w:val="false"/>
+          <w:i/>
+          <w:iCs/>
+          <w:sz w:val="24"/>
+          <w:szCs w:val="24"/>
+        </w:rPr>
+        <w:t xml:space="preserve">w, l, h, t </w:t>
+      </w:r>
+      <w:r>
+        <w:rPr>
+          <w:b w:val="false"/>
+          <w:bCs w:val="false"/>
+          <w:sz w:val="24"/>
+          <w:szCs w:val="24"/>
+        </w:rPr>
+        <w:t>]</w:t>
+      </w:r>
+    </w:p>
+    <w:p>
+      <w:pPr>
+        <w:pStyle w:val="Normal"/>
+        <w:bidi w:val="0"/>
+        <w:spacing w:lineRule="auto" w:line="240"/>
+        <w:jc w:val="start"/>
+        <w:rPr>
+          <w:b w:val="false"/>
+          <w:bCs w:val="false"/>
+          <w:sz w:val="24"/>
+          <w:szCs w:val="24"/>
+        </w:rPr>
+      </w:pPr>
+      <w:r>
+        <w:rPr>
+          <w:b w:val="false"/>
+          <w:bCs w:val="false"/>
+          <w:sz w:val="24"/>
+          <w:szCs w:val="24"/>
+        </w:rPr>
+        <w:t>unde :</w:t>
+      </w:r>
+    </w:p>
+    <w:p>
+      <w:pPr>
+        <w:pStyle w:val="Normal"/>
+        <w:numPr>
+          <w:ilvl w:val="0"/>
+          <w:numId w:val="3"/>
+        </w:numPr>
+        <w:bidi w:val="0"/>
+        <w:spacing w:lineRule="auto" w:line="240"/>
+        <w:jc w:val="start"/>
+        <w:rPr>
+          <w:b w:val="false"/>
+          <w:bCs w:val="false"/>
+          <w:sz w:val="24"/>
+          <w:szCs w:val="24"/>
+        </w:rPr>
+      </w:pPr>
+      <w:r>
+        <w:rPr>
+          <w:b w:val="false"/>
+          <w:bCs w:val="false"/>
+          <w:i/>
+          <w:iCs/>
+          <w:sz w:val="24"/>
+          <w:szCs w:val="24"/>
+        </w:rPr>
+        <w:t>w</w:t>
+      </w:r>
+      <w:r>
+        <w:rPr>
+          <w:b w:val="false"/>
+          <w:bCs w:val="false"/>
+          <w:sz w:val="24"/>
+          <w:szCs w:val="24"/>
+        </w:rPr>
+        <w:t xml:space="preserve"> - lățimea </w:t>
+      </w:r>
+    </w:p>
+    <w:p>
+      <w:pPr>
+        <w:pStyle w:val="Normal"/>
+        <w:numPr>
+          <w:ilvl w:val="0"/>
+          <w:numId w:val="3"/>
+        </w:numPr>
+        <w:bidi w:val="0"/>
+        <w:spacing w:lineRule="auto" w:line="240"/>
+        <w:jc w:val="start"/>
+        <w:rPr>
+          <w:b w:val="false"/>
+          <w:bCs w:val="false"/>
+          <w:sz w:val="24"/>
+          <w:szCs w:val="24"/>
+        </w:rPr>
+      </w:pPr>
+      <w:r>
+        <w:rPr>
+          <w:b w:val="false"/>
+          <w:bCs w:val="false"/>
+          <w:i/>
+          <w:iCs/>
+          <w:sz w:val="24"/>
+          <w:szCs w:val="24"/>
+        </w:rPr>
+        <w:t>l</w:t>
+      </w:r>
+      <w:r>
+        <w:rPr>
+          <w:b w:val="false"/>
+          <w:bCs w:val="false"/>
+          <w:sz w:val="24"/>
+          <w:szCs w:val="24"/>
+        </w:rPr>
+        <w:t xml:space="preserve"> - lungimea </w:t>
+      </w:r>
+    </w:p>
+    <w:p>
+      <w:pPr>
+        <w:pStyle w:val="Normal"/>
+        <w:numPr>
+          <w:ilvl w:val="0"/>
+          <w:numId w:val="3"/>
+        </w:numPr>
+        <w:bidi w:val="0"/>
+        <w:spacing w:lineRule="auto" w:line="240"/>
+        <w:jc w:val="start"/>
+        <w:rPr>
+          <w:b w:val="false"/>
+          <w:bCs w:val="false"/>
+          <w:sz w:val="24"/>
+          <w:szCs w:val="24"/>
+        </w:rPr>
+      </w:pPr>
+      <w:r>
+        <w:rPr>
+          <w:b w:val="false"/>
+          <w:bCs w:val="false"/>
+          <w:i/>
+          <w:iCs/>
+          <w:sz w:val="24"/>
+          <w:szCs w:val="24"/>
+        </w:rPr>
+        <w:t>h</w:t>
+      </w:r>
+      <w:r>
+        <w:rPr>
+          <w:b w:val="false"/>
+          <w:bCs w:val="false"/>
+          <w:sz w:val="24"/>
+          <w:szCs w:val="24"/>
+        </w:rPr>
+        <w:t xml:space="preserve"> - înălțimea </w:t>
+      </w:r>
+    </w:p>
+    <w:p>
+      <w:pPr>
+        <w:pStyle w:val="Normal"/>
+        <w:numPr>
+          <w:ilvl w:val="0"/>
+          <w:numId w:val="3"/>
+        </w:numPr>
+        <w:bidi w:val="0"/>
+        <w:spacing w:lineRule="auto" w:line="240"/>
+        <w:jc w:val="start"/>
+        <w:rPr>
+          <w:b w:val="false"/>
+          <w:bCs w:val="false"/>
+          <w:sz w:val="24"/>
+          <w:szCs w:val="24"/>
+        </w:rPr>
+      </w:pPr>
+      <w:r>
+        <w:rPr>
+          <w:b w:val="false"/>
+          <w:bCs w:val="false"/>
+          <w:i/>
+          <w:iCs/>
+          <w:sz w:val="24"/>
+          <w:szCs w:val="24"/>
+        </w:rPr>
+        <w:t>t</w:t>
+      </w:r>
+      <w:r>
+        <w:rPr>
+          <w:b w:val="false"/>
+          <w:bCs w:val="false"/>
+          <w:sz w:val="24"/>
+          <w:szCs w:val="24"/>
+        </w:rPr>
+        <w:t xml:space="preserve"> – grosimea preților structurali</w:t>
+      </w:r>
+    </w:p>
+    <w:p>
+      <w:pPr>
+        <w:pStyle w:val="Normal"/>
+        <w:bidi w:val="0"/>
+        <w:spacing w:lineRule="auto" w:line="240"/>
+        <w:jc w:val="start"/>
+        <w:rPr>
+          <w:b w:val="false"/>
+          <w:bCs w:val="false"/>
+          <w:sz w:val="24"/>
+          <w:szCs w:val="24"/>
+        </w:rPr>
+      </w:pPr>
+      <w:r>
+        <w:rPr>
+          <w:b w:val="false"/>
+          <w:bCs w:val="false"/>
+          <w:sz w:val="24"/>
+          <w:szCs w:val="24"/>
+        </w:rPr>
+        <w:t>Valorile acestor variabile sunt limitate în intervale prestabilite pentru a asigura fezabilitatea soluțiilor</w:t>
+      </w:r>
+    </w:p>
+    <w:p>
+      <w:pPr>
+        <w:pStyle w:val="Normal"/>
+        <w:bidi w:val="0"/>
+        <w:spacing w:lineRule="auto" w:line="240"/>
+        <w:jc w:val="start"/>
+        <w:rPr>
+          <w:b w:val="false"/>
+          <w:bCs w:val="false"/>
+          <w:sz w:val="24"/>
+          <w:szCs w:val="24"/>
+        </w:rPr>
+      </w:pPr>
+      <w:r>
+        <w:rPr>
+          <w:b w:val="false"/>
+          <w:bCs w:val="false"/>
+          <w:sz w:val="24"/>
+          <w:szCs w:val="24"/>
+        </w:rPr>
+      </w:r>
+    </w:p>
+    <w:p>
+      <w:pPr>
+        <w:pStyle w:val="Normal"/>
+        <w:bidi w:val="0"/>
+        <w:spacing w:lineRule="auto" w:line="240"/>
+        <w:jc w:val="start"/>
+        <w:rPr>
+          <w:b/>
+          <w:bCs/>
+          <w:sz w:val="26"/>
+          <w:szCs w:val="26"/>
+        </w:rPr>
+      </w:pPr>
+      <w:r>
+        <w:rPr>
+          <w:b/>
+          <w:bCs/>
+          <w:sz w:val="26"/>
+          <w:szCs w:val="26"/>
+        </w:rPr>
+      </w:r>
+    </w:p>
+    <w:p>
+      <w:pPr>
+        <w:pStyle w:val="Normal"/>
+        <w:bidi w:val="0"/>
+        <w:spacing w:lineRule="auto" w:line="240"/>
+        <w:jc w:val="start"/>
+        <w:rPr>
+          <w:b/>
+          <w:bCs/>
+          <w:sz w:val="26"/>
+          <w:szCs w:val="26"/>
+        </w:rPr>
+      </w:pPr>
+      <w:r>
+        <w:rPr>
+          <w:b/>
+          <w:bCs/>
+          <w:sz w:val="26"/>
+          <w:szCs w:val="26"/>
+        </w:rPr>
+        <w:t>3.2 Inițializarea populației</w:t>
+      </w:r>
+    </w:p>
+    <w:p>
+      <w:pPr>
+        <w:pStyle w:val="Normal"/>
+        <w:bidi w:val="0"/>
+        <w:spacing w:lineRule="auto" w:line="240"/>
+        <w:jc w:val="start"/>
+        <w:rPr>
+          <w:b w:val="false"/>
+          <w:bCs w:val="false"/>
+          <w:sz w:val="24"/>
+          <w:szCs w:val="24"/>
+        </w:rPr>
+      </w:pPr>
+      <w:r>
+        <w:rPr>
+          <w:b w:val="false"/>
+          <w:bCs w:val="false"/>
+          <w:sz w:val="24"/>
+          <w:szCs w:val="24"/>
+        </w:rPr>
+      </w:r>
+    </w:p>
+    <w:p>
+      <w:pPr>
+        <w:pStyle w:val="Normal"/>
+        <w:bidi w:val="0"/>
+        <w:spacing w:lineRule="auto" w:line="240"/>
+        <w:jc w:val="start"/>
+        <w:rPr>
+          <w:b w:val="false"/>
+          <w:bCs w:val="false"/>
+          <w:sz w:val="24"/>
+          <w:szCs w:val="24"/>
+        </w:rPr>
+      </w:pPr>
+      <w:r>
+        <w:rPr>
+          <w:b w:val="false"/>
+          <w:bCs w:val="false"/>
+          <w:sz w:val="24"/>
+          <w:szCs w:val="24"/>
+        </w:rPr>
+        <w:t>Populația inițială este generată aleator în limitele impuse pentru fiecare variabilă. Această abordare permite explorarea uniformă a spațiului de căutare încă de la începutul procesului de optimizare.</w:t>
+      </w:r>
+    </w:p>
+    <w:p>
+      <w:pPr>
+        <w:pStyle w:val="Normal"/>
+        <w:bidi w:val="0"/>
+        <w:spacing w:lineRule="auto" w:line="240"/>
+        <w:jc w:val="start"/>
+        <w:rPr>
+          <w:b w:val="false"/>
+          <w:bCs w:val="false"/>
+          <w:sz w:val="24"/>
+          <w:szCs w:val="24"/>
+        </w:rPr>
+      </w:pPr>
+      <w:r>
+        <w:rPr>
+          <w:b w:val="false"/>
+          <w:bCs w:val="false"/>
+          <w:sz w:val="24"/>
+          <w:szCs w:val="24"/>
+        </w:rPr>
+      </w:r>
+    </w:p>
+    <w:p>
+      <w:pPr>
+        <w:pStyle w:val="Normal"/>
+        <w:bidi w:val="0"/>
+        <w:spacing w:lineRule="auto" w:line="240"/>
+        <w:jc w:val="start"/>
+        <w:rPr>
+          <w:b/>
+          <w:bCs/>
+          <w:sz w:val="26"/>
+          <w:szCs w:val="26"/>
+        </w:rPr>
+      </w:pPr>
+      <w:r>
+        <w:rPr>
+          <w:b/>
+          <w:bCs/>
+          <w:sz w:val="26"/>
+          <w:szCs w:val="26"/>
+        </w:rPr>
+      </w:r>
+    </w:p>
+    <w:p>
+      <w:pPr>
+        <w:pStyle w:val="Normal"/>
+        <w:bidi w:val="0"/>
+        <w:spacing w:lineRule="auto" w:line="240"/>
+        <w:jc w:val="start"/>
+        <w:rPr>
+          <w:b/>
+          <w:bCs/>
+          <w:sz w:val="26"/>
+          <w:szCs w:val="26"/>
+        </w:rPr>
+      </w:pPr>
+      <w:r>
+        <w:rPr>
+          <w:b/>
+          <w:bCs/>
+          <w:sz w:val="26"/>
+          <w:szCs w:val="26"/>
+        </w:rPr>
+      </w:r>
+    </w:p>
+    <w:p>
+      <w:pPr>
+        <w:pStyle w:val="Normal"/>
+        <w:bidi w:val="0"/>
+        <w:spacing w:lineRule="auto" w:line="240"/>
+        <w:jc w:val="start"/>
+        <w:rPr>
+          <w:b/>
+          <w:bCs/>
+          <w:sz w:val="26"/>
+          <w:szCs w:val="26"/>
+        </w:rPr>
+      </w:pPr>
+      <w:r>
+        <w:rPr>
+          <w:b/>
+          <w:bCs/>
+          <w:sz w:val="26"/>
+          <w:szCs w:val="26"/>
+        </w:rPr>
+      </w:r>
+    </w:p>
+    <w:p>
+      <w:pPr>
+        <w:pStyle w:val="Normal"/>
+        <w:bidi w:val="0"/>
+        <w:spacing w:lineRule="auto" w:line="240"/>
+        <w:jc w:val="start"/>
+        <w:rPr>
+          <w:b/>
+          <w:bCs/>
+          <w:sz w:val="26"/>
+          <w:szCs w:val="26"/>
+        </w:rPr>
+      </w:pPr>
+      <w:r>
+        <w:rPr>
+          <w:b/>
+          <w:bCs/>
+          <w:sz w:val="26"/>
+          <w:szCs w:val="26"/>
+        </w:rPr>
+      </w:r>
+    </w:p>
+    <w:p>
+      <w:pPr>
+        <w:pStyle w:val="Normal"/>
+        <w:bidi w:val="0"/>
+        <w:spacing w:lineRule="auto" w:line="240"/>
+        <w:jc w:val="start"/>
+        <w:rPr>
+          <w:b/>
+          <w:bCs/>
+          <w:sz w:val="26"/>
+          <w:szCs w:val="26"/>
+        </w:rPr>
+      </w:pPr>
+      <w:r>
+        <w:rPr>
+          <w:b/>
+          <w:bCs/>
+          <w:sz w:val="26"/>
+          <w:szCs w:val="26"/>
+        </w:rPr>
+      </w:r>
+    </w:p>
+    <w:p>
+      <w:pPr>
+        <w:pStyle w:val="Normal"/>
+        <w:bidi w:val="0"/>
+        <w:spacing w:lineRule="auto" w:line="240"/>
+        <w:jc w:val="start"/>
+        <w:rPr>
+          <w:b/>
+          <w:bCs/>
+          <w:sz w:val="26"/>
+          <w:szCs w:val="26"/>
+        </w:rPr>
+      </w:pPr>
+      <w:r>
+        <w:rPr>
+          <w:b/>
+          <w:bCs/>
+          <w:sz w:val="26"/>
+          <w:szCs w:val="26"/>
+        </w:rPr>
+      </w:r>
+    </w:p>
+    <w:p>
+      <w:pPr>
+        <w:pStyle w:val="Normal"/>
+        <w:bidi w:val="0"/>
+        <w:spacing w:lineRule="auto" w:line="240"/>
+        <w:jc w:val="start"/>
+        <w:rPr>
+          <w:b/>
+          <w:bCs/>
+          <w:sz w:val="26"/>
+          <w:szCs w:val="26"/>
+        </w:rPr>
+      </w:pPr>
+      <w:r>
+        <w:rPr>
+          <w:b/>
+          <w:bCs/>
+          <w:sz w:val="26"/>
+          <w:szCs w:val="26"/>
+        </w:rPr>
+      </w:r>
+    </w:p>
+    <w:p>
+      <w:pPr>
+        <w:pStyle w:val="Normal"/>
+        <w:bidi w:val="0"/>
+        <w:spacing w:lineRule="auto" w:line="240"/>
+        <w:jc w:val="start"/>
+        <w:rPr>
+          <w:b/>
+          <w:bCs/>
+          <w:sz w:val="26"/>
+          <w:szCs w:val="26"/>
+        </w:rPr>
+      </w:pPr>
+      <w:r>
+        <w:rPr>
+          <w:b/>
+          <w:bCs/>
+          <w:sz w:val="26"/>
+          <w:szCs w:val="26"/>
+        </w:rPr>
+      </w:r>
+    </w:p>
+    <w:p>
+      <w:pPr>
+        <w:pStyle w:val="Normal"/>
+        <w:bidi w:val="0"/>
+        <w:spacing w:lineRule="auto" w:line="240"/>
+        <w:jc w:val="start"/>
+        <w:rPr>
+          <w:b/>
+          <w:bCs/>
+          <w:sz w:val="26"/>
+          <w:szCs w:val="26"/>
+        </w:rPr>
+      </w:pPr>
+      <w:r>
+        <w:rPr>
+          <w:b/>
+          <w:bCs/>
+          <w:sz w:val="26"/>
+          <w:szCs w:val="26"/>
+        </w:rPr>
+        <w:t>3.3 Evaluarea funcțiilor obiectiv</w:t>
+      </w:r>
+    </w:p>
+    <w:p>
+      <w:pPr>
+        <w:pStyle w:val="Normal"/>
+        <w:bidi w:val="0"/>
+        <w:spacing w:lineRule="auto" w:line="240"/>
+        <w:jc w:val="start"/>
+        <w:rPr>
+          <w:b/>
+          <w:bCs/>
+          <w:sz w:val="26"/>
+          <w:szCs w:val="26"/>
+        </w:rPr>
+      </w:pPr>
+      <w:r>
+        <w:rPr>
+          <w:b/>
+          <w:bCs/>
+          <w:sz w:val="26"/>
+          <w:szCs w:val="26"/>
+        </w:rPr>
+      </w:r>
+    </w:p>
+    <w:p>
+      <w:pPr>
+        <w:pStyle w:val="BodyText"/>
+        <w:bidi w:val="0"/>
+        <w:spacing w:lineRule="auto" w:line="240"/>
+        <w:jc w:val="start"/>
+        <w:rPr>
+          <w:b w:val="false"/>
+          <w:bCs w:val="false"/>
+          <w:sz w:val="24"/>
+          <w:szCs w:val="24"/>
+        </w:rPr>
+      </w:pPr>
+      <w:r>
+        <w:rPr>
+          <w:b w:val="false"/>
+          <w:bCs w:val="false"/>
+          <w:sz w:val="24"/>
+          <w:szCs w:val="24"/>
+        </w:rPr>
+        <w:t>Fiecare individ este evaluat pe baza a două funcții obiectiv:</w:t>
+      </w:r>
+    </w:p>
+    <w:p>
+      <w:pPr>
+        <w:pStyle w:val="BodyText"/>
+        <w:numPr>
+          <w:ilvl w:val="0"/>
+          <w:numId w:val="4"/>
+        </w:numPr>
+        <w:tabs>
+          <w:tab w:val="clear" w:pos="709"/>
+          <w:tab w:val="left" w:pos="709" w:leader="none"/>
+        </w:tabs>
+        <w:bidi w:val="0"/>
+        <w:spacing w:lineRule="auto" w:line="240"/>
+        <w:ind w:hanging="283" w:start="709"/>
+        <w:jc w:val="start"/>
+        <w:rPr/>
+      </w:pPr>
+      <w:r>
+        <w:rPr>
+          <w:rStyle w:val="Strong"/>
+        </w:rPr>
+        <w:t>Costul construcției</w:t>
+      </w:r>
+      <w:r>
+        <w:rPr/>
+        <w:t>, calculat pe baza volumului total al pereților structurali și a costului pe metru cub de material. Pentru grosimi sub un prag minim, se aplică o penalizare suplimentară pentru a descuraja soluțiile instabile.</w:t>
+      </w:r>
+    </w:p>
+    <w:p>
+      <w:pPr>
+        <w:pStyle w:val="BodyText"/>
+        <w:numPr>
+          <w:ilvl w:val="0"/>
+          <w:numId w:val="4"/>
+        </w:numPr>
+        <w:tabs>
+          <w:tab w:val="clear" w:pos="709"/>
+          <w:tab w:val="left" w:pos="709" w:leader="none"/>
+        </w:tabs>
+        <w:bidi w:val="0"/>
+        <w:spacing w:lineRule="auto" w:line="240"/>
+        <w:ind w:hanging="283" w:start="709"/>
+        <w:jc w:val="start"/>
+        <w:rPr/>
+      </w:pPr>
+      <w:r>
+        <w:rPr>
+          <w:rStyle w:val="Strong"/>
+        </w:rPr>
+        <w:t>Stabilitatea structurală</w:t>
+      </w:r>
+      <w:r>
+        <w:rPr/>
+        <w:t>, exprimată printr-un indicator geometric care favorizează clădirile cu bază mare și pereți groși și penalizează clădirile foarte înalte și zvelte.</w:t>
+      </w:r>
+    </w:p>
+    <w:p>
+      <w:pPr>
+        <w:pStyle w:val="BodyText"/>
+        <w:bidi w:val="0"/>
+        <w:spacing w:lineRule="auto" w:line="240"/>
+        <w:jc w:val="start"/>
+        <w:rPr/>
+      </w:pPr>
+      <w:r>
+        <w:rPr/>
+        <w:t>Deoarece algoritmul NSGA-II este formulat ca un algoritm de minimizare, stabilitatea este introdusă sub forma unei valori negative, astfel încât minimizarea acesteia să corespundă maximizării stabilității reale.</w:t>
+      </w:r>
+    </w:p>
+    <w:p>
+      <w:pPr>
+        <w:pStyle w:val="Normal"/>
+        <w:bidi w:val="0"/>
+        <w:spacing w:lineRule="auto" w:line="240"/>
+        <w:jc w:val="start"/>
+        <w:rPr>
+          <w:b w:val="false"/>
+          <w:bCs w:val="false"/>
+          <w:sz w:val="24"/>
+          <w:szCs w:val="24"/>
+        </w:rPr>
+      </w:pPr>
+      <w:r>
+        <w:rPr>
+          <w:b w:val="false"/>
+          <w:bCs w:val="false"/>
+          <w:sz w:val="24"/>
+          <w:szCs w:val="24"/>
+        </w:rPr>
+      </w:r>
+    </w:p>
+    <w:p>
+      <w:pPr>
+        <w:pStyle w:val="Normal"/>
+        <w:bidi w:val="0"/>
+        <w:spacing w:lineRule="auto" w:line="240"/>
+        <w:jc w:val="start"/>
+        <w:rPr>
+          <w:b/>
+          <w:bCs/>
+          <w:sz w:val="26"/>
+          <w:szCs w:val="26"/>
+        </w:rPr>
+      </w:pPr>
+      <w:r>
+        <w:rPr>
+          <w:b/>
+          <w:bCs/>
+          <w:sz w:val="26"/>
+          <w:szCs w:val="26"/>
+        </w:rPr>
+        <w:t>3.4 Sortarea nedominată și selecția</w:t>
+      </w:r>
+    </w:p>
+    <w:p>
+      <w:pPr>
+        <w:pStyle w:val="Normal"/>
+        <w:bidi w:val="0"/>
+        <w:spacing w:lineRule="auto" w:line="240"/>
+        <w:jc w:val="start"/>
+        <w:rPr>
+          <w:sz w:val="24"/>
+          <w:szCs w:val="24"/>
+        </w:rPr>
+      </w:pPr>
+      <w:r>
+        <w:rPr>
+          <w:sz w:val="24"/>
+          <w:szCs w:val="24"/>
+        </w:rPr>
+      </w:r>
+    </w:p>
+    <w:p>
+      <w:pPr>
+        <w:pStyle w:val="Normal"/>
+        <w:bidi w:val="0"/>
+        <w:spacing w:lineRule="auto" w:line="240"/>
+        <w:jc w:val="start"/>
+        <w:rPr>
+          <w:sz w:val="24"/>
+          <w:szCs w:val="24"/>
+        </w:rPr>
+      </w:pPr>
+      <w:r>
+        <w:rPr>
+          <w:sz w:val="24"/>
+          <w:szCs w:val="24"/>
+        </w:rPr>
+        <w:t>După evaluare, soluțiile sunt clasificate utilizând sortarea nedominată, fiind împărțite în fronturi Pareto în funcție de relația de dominare. Selecția indivizilor pentru generația următoare se face pe baza rangului Pareto și a distanței de aglomerare, favorizând soluțiile nedominate și bine distribuite.</w:t>
+      </w:r>
+    </w:p>
+    <w:p>
+      <w:pPr>
+        <w:pStyle w:val="Normal"/>
+        <w:bidi w:val="0"/>
+        <w:spacing w:lineRule="auto" w:line="240"/>
+        <w:jc w:val="start"/>
+        <w:rPr>
+          <w:sz w:val="24"/>
+          <w:szCs w:val="24"/>
+        </w:rPr>
+      </w:pPr>
+      <w:r>
+        <w:rPr>
+          <w:sz w:val="24"/>
+          <w:szCs w:val="24"/>
+        </w:rPr>
+      </w:r>
+    </w:p>
+    <w:p>
+      <w:pPr>
+        <w:pStyle w:val="Normal"/>
+        <w:bidi w:val="0"/>
+        <w:spacing w:lineRule="auto" w:line="240"/>
+        <w:jc w:val="start"/>
+        <w:rPr>
+          <w:b/>
+          <w:bCs/>
+          <w:sz w:val="26"/>
+          <w:szCs w:val="26"/>
+        </w:rPr>
+      </w:pPr>
+      <w:r>
+        <w:rPr>
+          <w:b/>
+          <w:bCs/>
+          <w:sz w:val="26"/>
+          <w:szCs w:val="26"/>
+        </w:rPr>
+        <w:t>3.5 Operatorii genetici</w:t>
+      </w:r>
+    </w:p>
+    <w:p>
+      <w:pPr>
+        <w:pStyle w:val="Normal"/>
+        <w:bidi w:val="0"/>
+        <w:spacing w:lineRule="auto" w:line="240"/>
+        <w:jc w:val="start"/>
+        <w:rPr>
+          <w:b/>
+          <w:bCs/>
+          <w:sz w:val="24"/>
+          <w:szCs w:val="24"/>
+        </w:rPr>
+      </w:pPr>
+      <w:r>
+        <w:rPr>
+          <w:b/>
+          <w:bCs/>
+          <w:sz w:val="24"/>
+          <w:szCs w:val="24"/>
+        </w:rPr>
+      </w:r>
+    </w:p>
+    <w:p>
+      <w:pPr>
+        <w:pStyle w:val="BodyText"/>
+        <w:bidi w:val="0"/>
+        <w:spacing w:lineRule="auto" w:line="240"/>
+        <w:jc w:val="start"/>
+        <w:rPr>
+          <w:b w:val="false"/>
+          <w:bCs w:val="false"/>
+          <w:sz w:val="24"/>
+          <w:szCs w:val="24"/>
+        </w:rPr>
+      </w:pPr>
+      <w:r>
+        <w:rPr>
+          <w:b w:val="false"/>
+          <w:bCs w:val="false"/>
+          <w:sz w:val="24"/>
+          <w:szCs w:val="24"/>
+        </w:rPr>
+        <w:t>Pentru generarea noilor soluții sunt utilizați următorii operatori genetici:</w:t>
+      </w:r>
+    </w:p>
+    <w:p>
+      <w:pPr>
+        <w:pStyle w:val="BodyText"/>
+        <w:numPr>
+          <w:ilvl w:val="0"/>
+          <w:numId w:val="5"/>
+        </w:numPr>
+        <w:tabs>
+          <w:tab w:val="clear" w:pos="709"/>
+          <w:tab w:val="left" w:pos="709" w:leader="none"/>
+        </w:tabs>
+        <w:bidi w:val="0"/>
+        <w:spacing w:lineRule="auto" w:line="240"/>
+        <w:ind w:hanging="283" w:start="709"/>
+        <w:jc w:val="start"/>
+        <w:rPr>
+          <w:b/>
+          <w:bCs/>
+        </w:rPr>
+      </w:pPr>
+      <w:r>
+        <w:rPr>
+          <w:rStyle w:val="Strong"/>
+          <w:b/>
+          <w:bCs/>
+        </w:rPr>
+        <w:t>crossover de tip SBX (Simulated Binary Crossover)</w:t>
+      </w:r>
+      <w:r>
+        <w:rPr>
+          <w:b w:val="false"/>
+          <w:bCs w:val="false"/>
+        </w:rPr>
+        <w:t>, care combină caracteristicile a doi părinți pentru a produce descendenți;</w:t>
+      </w:r>
+    </w:p>
+    <w:p>
+      <w:pPr>
+        <w:pStyle w:val="BodyText"/>
+        <w:numPr>
+          <w:ilvl w:val="0"/>
+          <w:numId w:val="5"/>
+        </w:numPr>
+        <w:tabs>
+          <w:tab w:val="clear" w:pos="709"/>
+          <w:tab w:val="left" w:pos="709" w:leader="none"/>
+        </w:tabs>
+        <w:bidi w:val="0"/>
+        <w:spacing w:lineRule="auto" w:line="240"/>
+        <w:ind w:hanging="283" w:start="709"/>
+        <w:jc w:val="start"/>
+        <w:rPr>
+          <w:b/>
+          <w:bCs/>
+        </w:rPr>
+      </w:pPr>
+      <w:r>
+        <w:rPr>
+          <w:rStyle w:val="Strong"/>
+          <w:b/>
+          <w:bCs/>
+        </w:rPr>
+        <w:t>mutația polinomială</w:t>
+      </w:r>
+      <w:r>
+        <w:rPr>
+          <w:b w:val="false"/>
+          <w:bCs w:val="false"/>
+        </w:rPr>
+        <w:t>, aplicată cu o probabilitate redusă pentru a introduce variație și a evita blocarea în optime locale.</w:t>
+      </w:r>
+    </w:p>
+    <w:p>
+      <w:pPr>
+        <w:pStyle w:val="BodyText"/>
+        <w:bidi w:val="0"/>
+        <w:spacing w:lineRule="auto" w:line="240"/>
+        <w:jc w:val="start"/>
+        <w:rPr>
+          <w:b w:val="false"/>
+          <w:bCs w:val="false"/>
+        </w:rPr>
+      </w:pPr>
+      <w:r>
+        <w:rPr>
+          <w:b w:val="false"/>
+          <w:bCs w:val="false"/>
+        </w:rPr>
+        <w:t>După aplicarea operatorilor genetici, valorile obținute sunt limitate la intervalele admise pentru fiecare variabilă.</w:t>
+      </w:r>
+    </w:p>
+    <w:p>
+      <w:pPr>
+        <w:pStyle w:val="Normal"/>
+        <w:bidi w:val="0"/>
+        <w:spacing w:lineRule="auto" w:line="240"/>
+        <w:jc w:val="start"/>
+        <w:rPr>
+          <w:b w:val="false"/>
+          <w:bCs w:val="false"/>
+          <w:sz w:val="24"/>
+          <w:szCs w:val="24"/>
+        </w:rPr>
+      </w:pPr>
+      <w:r>
+        <w:rPr>
+          <w:b w:val="false"/>
+          <w:bCs w:val="false"/>
+          <w:sz w:val="24"/>
+          <w:szCs w:val="24"/>
+        </w:rPr>
+      </w:r>
+    </w:p>
+    <w:p>
+      <w:pPr>
+        <w:pStyle w:val="Normal"/>
+        <w:bidi w:val="0"/>
+        <w:spacing w:lineRule="auto" w:line="240"/>
+        <w:jc w:val="start"/>
+        <w:rPr>
+          <w:b/>
+          <w:bCs/>
+          <w:sz w:val="26"/>
+          <w:szCs w:val="26"/>
+        </w:rPr>
+      </w:pPr>
+      <w:r>
+        <w:rPr>
+          <w:b/>
+          <w:bCs/>
+          <w:sz w:val="26"/>
+          <w:szCs w:val="26"/>
+        </w:rPr>
+        <w:t>3.6 Criteriul de oprire și rezultatele</w:t>
+      </w:r>
+    </w:p>
+    <w:p>
+      <w:pPr>
+        <w:pStyle w:val="Normal"/>
+        <w:bidi w:val="0"/>
+        <w:spacing w:lineRule="auto" w:line="240"/>
+        <w:jc w:val="start"/>
+        <w:rPr>
+          <w:sz w:val="24"/>
+          <w:szCs w:val="24"/>
+        </w:rPr>
+      </w:pPr>
+      <w:r>
+        <w:rPr>
+          <w:sz w:val="24"/>
+          <w:szCs w:val="24"/>
+        </w:rPr>
+      </w:r>
+    </w:p>
+    <w:p>
+      <w:pPr>
+        <w:pStyle w:val="Normal"/>
+        <w:bidi w:val="0"/>
+        <w:spacing w:lineRule="auto" w:line="240"/>
+        <w:jc w:val="start"/>
+        <w:rPr>
+          <w:sz w:val="24"/>
+          <w:szCs w:val="24"/>
+        </w:rPr>
+      </w:pPr>
+      <w:r>
+        <w:rPr>
+          <w:sz w:val="24"/>
+          <w:szCs w:val="24"/>
+        </w:rPr>
+        <w:t xml:space="preserve">Algoritmul este rulat pe un număr fix de generații. La final, se obține un </w:t>
+      </w:r>
+      <w:r>
+        <w:rPr>
+          <w:rStyle w:val="Strong"/>
+          <w:sz w:val="24"/>
+          <w:szCs w:val="24"/>
+        </w:rPr>
+        <w:t>front Pareto</w:t>
+      </w:r>
+      <w:r>
+        <w:rPr>
+          <w:sz w:val="24"/>
+          <w:szCs w:val="24"/>
+        </w:rPr>
+        <w:t xml:space="preserve"> de soluții nedominate, care reprezintă compromisuri diferite între costul construcției și stabilitatea structurală. Acest front oferă proiectantului posibilitatea de a alege soluția cea mai potrivită în funcție de cerințele impuse.</w:t>
+      </w:r>
+    </w:p>
+    <w:p>
+      <w:pPr>
+        <w:pStyle w:val="Normal"/>
+        <w:bidi w:val="0"/>
+        <w:spacing w:lineRule="auto" w:line="240"/>
+        <w:jc w:val="start"/>
+        <w:rPr>
+          <w:sz w:val="24"/>
+          <w:szCs w:val="24"/>
+        </w:rPr>
+      </w:pPr>
+      <w:r>
+        <w:rPr>
+          <w:sz w:val="24"/>
+          <w:szCs w:val="24"/>
+        </w:rPr>
+      </w:r>
+    </w:p>
+    <w:p>
+      <w:pPr>
+        <w:pStyle w:val="Normal"/>
+        <w:bidi w:val="0"/>
+        <w:spacing w:lineRule="auto" w:line="240"/>
+        <w:jc w:val="start"/>
+        <w:rPr>
+          <w:sz w:val="24"/>
+          <w:szCs w:val="24"/>
+        </w:rPr>
+      </w:pPr>
+      <w:r>
+        <w:rPr>
+          <w:sz w:val="24"/>
+          <w:szCs w:val="24"/>
+        </w:rPr>
+      </w:r>
+    </w:p>
+    <w:p>
+      <w:pPr>
+        <w:pStyle w:val="Normal"/>
+        <w:bidi w:val="0"/>
+        <w:spacing w:lineRule="auto" w:line="240"/>
         <w:jc w:val="start"/>
         <w:rPr>
           <w:sz w:val="24"/>
@@ -1079,18 +2649,33 @@
       <w:pPr>
         <w:pStyle w:val="Normal"/>
         <w:bidi w:val="0"/>
-        <w:jc w:val="start"/>
-        <w:rPr>
-          <w:sz w:val="24"/>
-          <w:szCs w:val="24"/>
-        </w:rPr>
-      </w:pPr>
-      <w:r>
-        <w:rPr>
-          <w:sz w:val="24"/>
-          <w:szCs w:val="24"/>
-        </w:rPr>
-        <w:t xml:space="preserve">5. rezultatele obtinute prin relarea programului in diverse situatii, capturi ecran si comentarii </w:t>
+        <w:spacing w:lineRule="auto" w:line="240"/>
+        <w:jc w:val="start"/>
+        <w:rPr>
+          <w:sz w:val="24"/>
+          <w:szCs w:val="24"/>
+        </w:rPr>
+      </w:pPr>
+      <w:r>
+        <w:rPr>
+          <w:sz w:val="24"/>
+          <w:szCs w:val="24"/>
+        </w:rPr>
+        <w:t>5. rezultatele obtinute prin r</w:t>
+      </w:r>
+      <w:r>
+        <w:rPr>
+          <w:sz w:val="24"/>
+          <w:szCs w:val="24"/>
+        </w:rPr>
+        <w:t>u</w:t>
+      </w:r>
+      <w:r>
+        <w:rPr>
+          <w:sz w:val="24"/>
+          <w:szCs w:val="24"/>
+        </w:rPr>
+        <w:t xml:space="preserve">larea programului in diverse situatii, capturi ecran si comentarii </w:t>
       </w:r>
       <w:r>
         <w:rPr>
@@ -1104,6 +2689,7 @@
       <w:pPr>
         <w:pStyle w:val="Normal"/>
         <w:bidi w:val="0"/>
+        <w:spacing w:lineRule="auto" w:line="240"/>
         <w:jc w:val="start"/>
         <w:rPr>
           <w:sz w:val="24"/>
@@ -1122,6 +2708,7 @@
       <w:pPr>
         <w:pStyle w:val="Normal"/>
         <w:bidi w:val="0"/>
+        <w:spacing w:lineRule="auto" w:line="240"/>
         <w:jc w:val="start"/>
         <w:rPr>
           <w:sz w:val="24"/>
@@ -1428,6 +3015,399 @@
   <w:abstractNum w:abstractNumId="3">
     <w:lvl w:ilvl="0">
       <w:start w:val="1"/>
+      <w:numFmt w:val="bullet"/>
+      <w:lvlText w:val=""/>
+      <w:lvlJc w:val="start"/>
+      <w:pPr>
+        <w:tabs>
+          <w:tab w:val="num" w:pos="720"/>
+        </w:tabs>
+        <w:ind w:start="720" w:hanging="360"/>
+      </w:pPr>
+      <w:rPr>
+        <w:rFonts w:ascii="Symbol" w:hAnsi="Symbol" w:cs="Symbol" w:hint="default"/>
+      </w:rPr>
+    </w:lvl>
+    <w:lvl w:ilvl="1">
+      <w:start w:val="1"/>
+      <w:numFmt w:val="bullet"/>
+      <w:lvlText w:val="◦"/>
+      <w:lvlJc w:val="start"/>
+      <w:pPr>
+        <w:tabs>
+          <w:tab w:val="num" w:pos="1080"/>
+        </w:tabs>
+        <w:ind w:start="1080" w:hanging="360"/>
+      </w:pPr>
+      <w:rPr>
+        <w:rFonts w:ascii="OpenSymbol" w:hAnsi="OpenSymbol" w:cs="OpenSymbol" w:hint="default"/>
+      </w:rPr>
+    </w:lvl>
+    <w:lvl w:ilvl="2">
+      <w:start w:val="1"/>
+      <w:numFmt w:val="bullet"/>
+      <w:lvlText w:val="▪"/>
+      <w:lvlJc w:val="start"/>
+      <w:pPr>
+        <w:tabs>
+          <w:tab w:val="num" w:pos="1440"/>
+        </w:tabs>
+        <w:ind w:start="1440" w:hanging="360"/>
+      </w:pPr>
+      <w:rPr>
+        <w:rFonts w:ascii="OpenSymbol" w:hAnsi="OpenSymbol" w:cs="OpenSymbol" w:hint="default"/>
+      </w:rPr>
+    </w:lvl>
+    <w:lvl w:ilvl="3">
+      <w:start w:val="1"/>
+      <w:numFmt w:val="bullet"/>
+      <w:lvlText w:val=""/>
+      <w:lvlJc w:val="start"/>
+      <w:pPr>
+        <w:tabs>
+          <w:tab w:val="num" w:pos="1800"/>
+        </w:tabs>
+        <w:ind w:start="1800" w:hanging="360"/>
+      </w:pPr>
+      <w:rPr>
+        <w:rFonts w:ascii="Symbol" w:hAnsi="Symbol" w:cs="Symbol" w:hint="default"/>
+      </w:rPr>
+    </w:lvl>
+    <w:lvl w:ilvl="4">
+      <w:start w:val="1"/>
+      <w:numFmt w:val="bullet"/>
+      <w:lvlText w:val="◦"/>
+      <w:lvlJc w:val="start"/>
+      <w:pPr>
+        <w:tabs>
+          <w:tab w:val="num" w:pos="2160"/>
+        </w:tabs>
+        <w:ind w:start="2160" w:hanging="360"/>
+      </w:pPr>
+      <w:rPr>
+        <w:rFonts w:ascii="OpenSymbol" w:hAnsi="OpenSymbol" w:cs="OpenSymbol" w:hint="default"/>
+      </w:rPr>
+    </w:lvl>
+    <w:lvl w:ilvl="5">
+      <w:start w:val="1"/>
+      <w:numFmt w:val="bullet"/>
+      <w:lvlText w:val="▪"/>
+      <w:lvlJc w:val="start"/>
+      <w:pPr>
+        <w:tabs>
+          <w:tab w:val="num" w:pos="2520"/>
+        </w:tabs>
+        <w:ind w:start="2520" w:hanging="360"/>
+      </w:pPr>
+      <w:rPr>
+        <w:rFonts w:ascii="OpenSymbol" w:hAnsi="OpenSymbol" w:cs="OpenSymbol" w:hint="default"/>
+      </w:rPr>
+    </w:lvl>
+    <w:lvl w:ilvl="6">
+      <w:start w:val="1"/>
+      <w:numFmt w:val="bullet"/>
+      <w:lvlText w:val=""/>
+      <w:lvlJc w:val="start"/>
+      <w:pPr>
+        <w:tabs>
+          <w:tab w:val="num" w:pos="2880"/>
+        </w:tabs>
+        <w:ind w:start="2880" w:hanging="360"/>
+      </w:pPr>
+      <w:rPr>
+        <w:rFonts w:ascii="Symbol" w:hAnsi="Symbol" w:cs="Symbol" w:hint="default"/>
+      </w:rPr>
+    </w:lvl>
+    <w:lvl w:ilvl="7">
+      <w:start w:val="1"/>
+      <w:numFmt w:val="bullet"/>
+      <w:lvlText w:val="◦"/>
+      <w:lvlJc w:val="start"/>
+      <w:pPr>
+        <w:tabs>
+          <w:tab w:val="num" w:pos="3240"/>
+        </w:tabs>
+        <w:ind w:start="3240" w:hanging="360"/>
+      </w:pPr>
+      <w:rPr>
+        <w:rFonts w:ascii="OpenSymbol" w:hAnsi="OpenSymbol" w:cs="OpenSymbol" w:hint="default"/>
+      </w:rPr>
+    </w:lvl>
+    <w:lvl w:ilvl="8">
+      <w:start w:val="1"/>
+      <w:numFmt w:val="bullet"/>
+      <w:lvlText w:val="▪"/>
+      <w:lvlJc w:val="start"/>
+      <w:pPr>
+        <w:tabs>
+          <w:tab w:val="num" w:pos="3600"/>
+        </w:tabs>
+        <w:ind w:start="3600" w:hanging="360"/>
+      </w:pPr>
+      <w:rPr>
+        <w:rFonts w:ascii="OpenSymbol" w:hAnsi="OpenSymbol" w:cs="OpenSymbol" w:hint="default"/>
+      </w:rPr>
+    </w:lvl>
+  </w:abstractNum>
+  <w:abstractNum w:abstractNumId="4">
+    <w:lvl w:ilvl="0">
+      <w:start w:val="1"/>
+      <w:numFmt w:val="decimal"/>
+      <w:lvlText w:val="%1."/>
+      <w:lvlJc w:val="start"/>
+      <w:pPr>
+        <w:tabs>
+          <w:tab w:val="num" w:pos="709"/>
+        </w:tabs>
+        <w:ind w:start="709" w:hanging="283"/>
+      </w:pPr>
+      <w:rPr/>
+    </w:lvl>
+    <w:lvl w:ilvl="1">
+      <w:start w:val="1"/>
+      <w:numFmt w:val="decimal"/>
+      <w:lvlText w:val="%2."/>
+      <w:lvlJc w:val="start"/>
+      <w:pPr>
+        <w:tabs>
+          <w:tab w:val="num" w:pos="1418"/>
+        </w:tabs>
+        <w:ind w:start="1418" w:hanging="283"/>
+      </w:pPr>
+      <w:rPr/>
+    </w:lvl>
+    <w:lvl w:ilvl="2">
+      <w:start w:val="1"/>
+      <w:numFmt w:val="decimal"/>
+      <w:lvlText w:val="%3."/>
+      <w:lvlJc w:val="start"/>
+      <w:pPr>
+        <w:tabs>
+          <w:tab w:val="num" w:pos="2127"/>
+        </w:tabs>
+        <w:ind w:start="2127" w:hanging="283"/>
+      </w:pPr>
+      <w:rPr/>
+    </w:lvl>
+    <w:lvl w:ilvl="3">
+      <w:start w:val="1"/>
+      <w:numFmt w:val="decimal"/>
+      <w:lvlText w:val="%4."/>
+      <w:lvlJc w:val="start"/>
+      <w:pPr>
+        <w:tabs>
+          <w:tab w:val="num" w:pos="2836"/>
+        </w:tabs>
+        <w:ind w:start="2836" w:hanging="283"/>
+      </w:pPr>
+      <w:rPr/>
+    </w:lvl>
+    <w:lvl w:ilvl="4">
+      <w:start w:val="1"/>
+      <w:numFmt w:val="decimal"/>
+      <w:lvlText w:val="%5."/>
+      <w:lvlJc w:val="start"/>
+      <w:pPr>
+        <w:tabs>
+          <w:tab w:val="num" w:pos="3545"/>
+        </w:tabs>
+        <w:ind w:start="3545" w:hanging="283"/>
+      </w:pPr>
+      <w:rPr/>
+    </w:lvl>
+    <w:lvl w:ilvl="5">
+      <w:start w:val="1"/>
+      <w:numFmt w:val="decimal"/>
+      <w:lvlText w:val="%6."/>
+      <w:lvlJc w:val="start"/>
+      <w:pPr>
+        <w:tabs>
+          <w:tab w:val="num" w:pos="4254"/>
+        </w:tabs>
+        <w:ind w:start="4254" w:hanging="283"/>
+      </w:pPr>
+      <w:rPr/>
+    </w:lvl>
+    <w:lvl w:ilvl="6">
+      <w:start w:val="1"/>
+      <w:numFmt w:val="decimal"/>
+      <w:lvlText w:val="%7."/>
+      <w:lvlJc w:val="start"/>
+      <w:pPr>
+        <w:tabs>
+          <w:tab w:val="num" w:pos="4963"/>
+        </w:tabs>
+        <w:ind w:start="4963" w:hanging="283"/>
+      </w:pPr>
+      <w:rPr/>
+    </w:lvl>
+    <w:lvl w:ilvl="7">
+      <w:start w:val="1"/>
+      <w:numFmt w:val="decimal"/>
+      <w:lvlText w:val="%8."/>
+      <w:lvlJc w:val="start"/>
+      <w:pPr>
+        <w:tabs>
+          <w:tab w:val="num" w:pos="5672"/>
+        </w:tabs>
+        <w:ind w:start="5672" w:hanging="283"/>
+      </w:pPr>
+      <w:rPr/>
+    </w:lvl>
+    <w:lvl w:ilvl="8">
+      <w:start w:val="1"/>
+      <w:numFmt w:val="decimal"/>
+      <w:lvlText w:val="%9."/>
+      <w:lvlJc w:val="start"/>
+      <w:pPr>
+        <w:tabs>
+          <w:tab w:val="num" w:pos="6381"/>
+        </w:tabs>
+        <w:ind w:start="6381" w:hanging="283"/>
+      </w:pPr>
+      <w:rPr/>
+    </w:lvl>
+  </w:abstractNum>
+  <w:abstractNum w:abstractNumId="5">
+    <w:lvl w:ilvl="0">
+      <w:start w:val="1"/>
+      <w:numFmt w:val="bullet"/>
+      <w:lvlText w:val=""/>
+      <w:lvlJc w:val="start"/>
+      <w:pPr>
+        <w:tabs>
+          <w:tab w:val="num" w:pos="709"/>
+        </w:tabs>
+        <w:ind w:start="709" w:hanging="283"/>
+      </w:pPr>
+      <w:rPr>
+        <w:rFonts w:ascii="Symbol" w:hAnsi="Symbol" w:cs="Symbol" w:hint="default"/>
+      </w:rPr>
+    </w:lvl>
+    <w:lvl w:ilvl="1">
+      <w:start w:val="1"/>
+      <w:numFmt w:val="bullet"/>
+      <w:lvlText w:val=""/>
+      <w:lvlJc w:val="start"/>
+      <w:pPr>
+        <w:tabs>
+          <w:tab w:val="num" w:pos="1418"/>
+        </w:tabs>
+        <w:ind w:start="1418" w:hanging="283"/>
+      </w:pPr>
+      <w:rPr>
+        <w:rFonts w:ascii="Symbol" w:hAnsi="Symbol" w:cs="Symbol" w:hint="default"/>
+      </w:rPr>
+    </w:lvl>
+    <w:lvl w:ilvl="2">
+      <w:start w:val="1"/>
+      <w:numFmt w:val="bullet"/>
+      <w:lvlText w:val=""/>
+      <w:lvlJc w:val="start"/>
+      <w:pPr>
+        <w:tabs>
+          <w:tab w:val="num" w:pos="2127"/>
+        </w:tabs>
+        <w:ind w:start="2127" w:hanging="283"/>
+      </w:pPr>
+      <w:rPr>
+        <w:rFonts w:ascii="Symbol" w:hAnsi="Symbol" w:cs="Symbol" w:hint="default"/>
+      </w:rPr>
+    </w:lvl>
+    <w:lvl w:ilvl="3">
+      <w:start w:val="1"/>
+      <w:numFmt w:val="bullet"/>
+      <w:lvlText w:val=""/>
+      <w:lvlJc w:val="start"/>
+      <w:pPr>
+        <w:tabs>
+          <w:tab w:val="num" w:pos="2836"/>
+        </w:tabs>
+        <w:ind w:start="2836" w:hanging="283"/>
+      </w:pPr>
+      <w:rPr>
+        <w:rFonts w:ascii="Symbol" w:hAnsi="Symbol" w:cs="Symbol" w:hint="default"/>
+      </w:rPr>
+    </w:lvl>
+    <w:lvl w:ilvl="4">
+      <w:start w:val="1"/>
+      <w:numFmt w:val="bullet"/>
+      <w:lvlText w:val=""/>
+      <w:lvlJc w:val="start"/>
+      <w:pPr>
+        <w:tabs>
+          <w:tab w:val="num" w:pos="3545"/>
+        </w:tabs>
+        <w:ind w:start="3545" w:hanging="283"/>
+      </w:pPr>
+      <w:rPr>
+        <w:rFonts w:ascii="Symbol" w:hAnsi="Symbol" w:cs="Symbol" w:hint="default"/>
+      </w:rPr>
+    </w:lvl>
+    <w:lvl w:ilvl="5">
+      <w:start w:val="1"/>
+      <w:numFmt w:val="bullet"/>
+      <w:lvlText w:val=""/>
+      <w:lvlJc w:val="start"/>
+      <w:pPr>
+        <w:tabs>
+          <w:tab w:val="num" w:pos="4254"/>
+        </w:tabs>
+        <w:ind w:start="4254" w:hanging="283"/>
+      </w:pPr>
+      <w:rPr>
+        <w:rFonts w:ascii="Symbol" w:hAnsi="Symbol" w:cs="Symbol" w:hint="default"/>
+      </w:rPr>
+    </w:lvl>
+    <w:lvl w:ilvl="6">
+      <w:start w:val="1"/>
+      <w:numFmt w:val="bullet"/>
+      <w:lvlText w:val=""/>
+      <w:lvlJc w:val="start"/>
+      <w:pPr>
+        <w:tabs>
+          <w:tab w:val="num" w:pos="4963"/>
+        </w:tabs>
+        <w:ind w:start="4963" w:hanging="283"/>
+      </w:pPr>
+      <w:rPr>
+        <w:rFonts w:ascii="Symbol" w:hAnsi="Symbol" w:cs="Symbol" w:hint="default"/>
+      </w:rPr>
+    </w:lvl>
+    <w:lvl w:ilvl="7">
+      <w:start w:val="1"/>
+      <w:numFmt w:val="bullet"/>
+      <w:lvlText w:val=""/>
+      <w:lvlJc w:val="start"/>
+      <w:pPr>
+        <w:tabs>
+          <w:tab w:val="num" w:pos="5672"/>
+        </w:tabs>
+        <w:ind w:start="5672" w:hanging="283"/>
+      </w:pPr>
+      <w:rPr>
+        <w:rFonts w:ascii="Symbol" w:hAnsi="Symbol" w:cs="Symbol" w:hint="default"/>
+      </w:rPr>
+    </w:lvl>
+    <w:lvl w:ilvl="8">
+      <w:start w:val="1"/>
+      <w:numFmt w:val="bullet"/>
+      <w:lvlText w:val=""/>
+      <w:lvlJc w:val="start"/>
+      <w:pPr>
+        <w:tabs>
+          <w:tab w:val="num" w:pos="6381"/>
+        </w:tabs>
+        <w:ind w:start="6381" w:hanging="283"/>
+      </w:pPr>
+      <w:rPr>
+        <w:rFonts w:ascii="Symbol" w:hAnsi="Symbol" w:cs="Symbol" w:hint="default"/>
+      </w:rPr>
+    </w:lvl>
+  </w:abstractNum>
+  <w:abstractNum w:abstractNumId="6">
+    <w:lvl w:ilvl="0">
+      <w:start w:val="1"/>
       <w:numFmt w:val="none"/>
       <w:suff w:val="nothing"/>
       <w:lvlText w:val="%1"/>
@@ -1552,6 +3532,15 @@
   </w:num>
   <w:num w:numId="3">
     <w:abstractNumId w:val="3"/>
+  </w:num>
+  <w:num w:numId="4">
+    <w:abstractNumId w:val="4"/>
+  </w:num>
+  <w:num w:numId="5">
+    <w:abstractNumId w:val="5"/>
+  </w:num>
+  <w:num w:numId="6">
+    <w:abstractNumId w:val="6"/>
   </w:num>
 </w:numbering>
 </file>
@@ -1600,6 +3589,19 @@
     <w:rPr>
       <w:rFonts w:ascii="OpenSymbol" w:hAnsi="OpenSymbol" w:eastAsia="OpenSymbol" w:cs="OpenSymbol"/>
     </w:rPr>
+  </w:style>
+  <w:style w:type="character" w:styleId="Strong">
+    <w:name w:val="Strong"/>
+    <w:qFormat/>
+    <w:rPr>
+      <w:b/>
+      <w:bCs/>
+    </w:rPr>
+  </w:style>
+  <w:style w:type="character" w:styleId="NumberingSymbols">
+    <w:name w:val="Numbering Symbols"/>
+    <w:qFormat/>
+    <w:rPr/>
   </w:style>
   <w:style w:type="paragraph" w:styleId="Heading">
     <w:name w:val="Heading"/>

</xml_diff>